<commit_message>
etude physique cahier de charges
</commit_message>
<xml_diff>
--- a/Diagrammes Communs/Dossier_revu1.docx
+++ b/Diagrammes Communs/Dossier_revu1.docx
@@ -168,7 +168,7 @@
                   </wp:anchor>
                 </w:drawing>
               </mc:Choice>
-              <mc:Fallback xmlns:cx1="http://schemas.microsoft.com/office/drawing/2015/9/8/chartex" xmlns:cx2="http://schemas.microsoft.com/office/drawing/2015/10/21/chartex" xmlns:cx3="http://schemas.microsoft.com/office/drawing/2016/5/9/chartex" xmlns:cx4="http://schemas.microsoft.com/office/drawing/2016/5/10/chartex" xmlns:cx5="http://schemas.microsoft.com/office/drawing/2016/5/11/chartex" xmlns:cx6="http://schemas.microsoft.com/office/drawing/2016/5/12/chartex" xmlns:cx7="http://schemas.microsoft.com/office/drawing/2016/5/13/chartex" xmlns:cx8="http://schemas.microsoft.com/office/drawing/2016/5/14/chartex" xmlns:aink="http://schemas.microsoft.com/office/drawing/2016/ink" xmlns:am3d="http://schemas.microsoft.com/office/drawing/2017/model3d" xmlns:w16cid="http://schemas.microsoft.com/office/word/2016/wordml/cid">
+              <mc:Fallback>
                 <w:pict>
                   <v:shapetype w14:anchorId="05E69A3B" id="_x0000_t202" coordsize="21600,21600" o:spt="202" path="m,l,21600r21600,l21600,xe">
                     <v:stroke joinstyle="miter"/>
@@ -179,7 +179,7 @@
                       <w:txbxContent>
                         <w:p>
                           <w:pPr>
-                            <w:pStyle w:val="NoSpacing"/>
+                            <w:pStyle w:val="Sansinterligne"/>
                             <w:jc w:val="right"/>
                             <w:rPr>
                               <w:caps/>
@@ -235,7 +235,7 @@
                           <w:sdtContent>
                             <w:p>
                               <w:pPr>
-                                <w:pStyle w:val="NoSpacing"/>
+                                <w:pStyle w:val="Sansinterligne"/>
                                 <w:jc w:val="right"/>
                                 <w:rPr>
                                   <w:smallCaps/>
@@ -573,7 +573,7 @@
                   </wp:anchor>
                 </w:drawing>
               </mc:Choice>
-              <mc:Fallback xmlns:cx1="http://schemas.microsoft.com/office/drawing/2015/9/8/chartex" xmlns:cx2="http://schemas.microsoft.com/office/drawing/2015/10/21/chartex" xmlns:cx3="http://schemas.microsoft.com/office/drawing/2016/5/9/chartex" xmlns:cx4="http://schemas.microsoft.com/office/drawing/2016/5/10/chartex" xmlns:cx5="http://schemas.microsoft.com/office/drawing/2016/5/11/chartex" xmlns:cx6="http://schemas.microsoft.com/office/drawing/2016/5/12/chartex" xmlns:cx7="http://schemas.microsoft.com/office/drawing/2016/5/13/chartex" xmlns:cx8="http://schemas.microsoft.com/office/drawing/2016/5/14/chartex" xmlns:aink="http://schemas.microsoft.com/office/drawing/2016/ink" xmlns:am3d="http://schemas.microsoft.com/office/drawing/2017/model3d" xmlns:w16cid="http://schemas.microsoft.com/office/word/2016/wordml/cid">
+              <mc:Fallback>
                 <w:pict>
                   <v:shape w14:anchorId="06873CE5" id="Zone de texte 112" o:spid="_x0000_s1027" type="#_x0000_t202" style="position:absolute;left:0;text-align:left;margin-left:90.25pt;margin-top:699.05pt;width:453pt;height:74.2pt;z-index:251670528;visibility:visible;mso-wrap-style:square;mso-width-percent:734;mso-height-percent:0;mso-wrap-distance-left:9pt;mso-wrap-distance-top:0;mso-wrap-distance-right:9pt;mso-wrap-distance-bottom:0;mso-position-horizontal:absolute;mso-position-horizontal-relative:page;mso-position-vertical:absolute;mso-position-vertical-relative:page;mso-width-percent:734;mso-height-percent:0;mso-width-relative:page;mso-height-relative:page;v-text-anchor:bottom" o:gfxdata="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" filled="f" stroked="f" strokeweight=".5pt">
                     <v:textbox inset="0,0,0,0">
@@ -596,7 +596,7 @@
                           <w:sdtContent>
                             <w:p>
                               <w:pPr>
-                                <w:pStyle w:val="NoSpacing"/>
+                                <w:pStyle w:val="Sansinterligne"/>
                                 <w:jc w:val="right"/>
                                 <w:rPr>
                                   <w:caps/>
@@ -619,7 +619,7 @@
                         </w:sdt>
                         <w:p>
                           <w:pPr>
-                            <w:pStyle w:val="NoSpacing"/>
+                            <w:pStyle w:val="Sansinterligne"/>
                             <w:jc w:val="right"/>
                             <w:rPr>
                               <w:caps/>
@@ -640,7 +640,7 @@
                         </w:p>
                         <w:p>
                           <w:pPr>
-                            <w:pStyle w:val="NoSpacing"/>
+                            <w:pStyle w:val="Sansinterligne"/>
                             <w:jc w:val="right"/>
                             <w:rPr>
                               <w:caps/>
@@ -661,7 +661,7 @@
                         </w:p>
                         <w:p>
                           <w:pPr>
-                            <w:pStyle w:val="NoSpacing"/>
+                            <w:pStyle w:val="Sansinterligne"/>
                             <w:jc w:val="right"/>
                             <w:rPr>
                               <w:caps/>
@@ -700,7 +700,7 @@
                         </w:p>
                         <w:p>
                           <w:pPr>
-                            <w:pStyle w:val="NoSpacing"/>
+                            <w:pStyle w:val="Sansinterligne"/>
                             <w:jc w:val="right"/>
                             <w:rPr>
                               <w:caps/>
@@ -916,7 +916,7 @@
                   </wp:anchor>
                 </w:drawing>
               </mc:Choice>
-              <mc:Fallback xmlns:cx1="http://schemas.microsoft.com/office/drawing/2015/9/8/chartex" xmlns:cx2="http://schemas.microsoft.com/office/drawing/2015/10/21/chartex" xmlns:cx3="http://schemas.microsoft.com/office/drawing/2016/5/9/chartex" xmlns:cx4="http://schemas.microsoft.com/office/drawing/2016/5/10/chartex" xmlns:cx5="http://schemas.microsoft.com/office/drawing/2016/5/11/chartex" xmlns:cx6="http://schemas.microsoft.com/office/drawing/2016/5/12/chartex" xmlns:cx7="http://schemas.microsoft.com/office/drawing/2016/5/13/chartex" xmlns:cx8="http://schemas.microsoft.com/office/drawing/2016/5/14/chartex" xmlns:aink="http://schemas.microsoft.com/office/drawing/2016/ink" xmlns:am3d="http://schemas.microsoft.com/office/drawing/2017/model3d" xmlns:w16cid="http://schemas.microsoft.com/office/word/2016/wordml/cid">
+              <mc:Fallback>
                 <w:pict>
                   <v:shape w14:anchorId="2EC63EE5" id="Zone de texte 111" o:spid="_x0000_s1028" type="#_x0000_t202" style="position:absolute;left:0;text-align:left;margin-left:0;margin-top:0;width:288.25pt;height:287.5pt;z-index:251671552;visibility:visible;mso-wrap-style:square;mso-width-percent:734;mso-height-percent:363;mso-left-percent:150;mso-top-percent:91;mso-wrap-distance-left:9pt;mso-wrap-distance-top:0;mso-wrap-distance-right:9pt;mso-wrap-distance-bottom:0;mso-position-horizontal-relative:page;mso-position-vertical-relative:page;mso-width-percent:734;mso-height-percent:363;mso-left-percent:150;mso-top-percent:91;mso-width-relative:page;mso-height-relative:page;v-text-anchor:bottom" o:gfxdata="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" filled="f" stroked="f" strokeweight=".5pt">
                     <v:textbox style="mso-fit-shape-to-text:t" inset="0,0,0,0">
@@ -944,7 +944,7 @@
                           <w:sdtContent>
                             <w:p>
                               <w:pPr>
-                                <w:pStyle w:val="NoSpacing"/>
+                                <w:pStyle w:val="Sansinterligne"/>
                                 <w:jc w:val="right"/>
                                 <w:rPr>
                                   <w:caps/>
@@ -1138,7 +1138,7 @@
                   </wp:anchor>
                 </w:drawing>
               </mc:Choice>
-              <mc:Fallback xmlns:cx1="http://schemas.microsoft.com/office/drawing/2015/9/8/chartex" xmlns:cx2="http://schemas.microsoft.com/office/drawing/2015/10/21/chartex" xmlns:cx3="http://schemas.microsoft.com/office/drawing/2016/5/9/chartex" xmlns:cx4="http://schemas.microsoft.com/office/drawing/2016/5/10/chartex" xmlns:cx5="http://schemas.microsoft.com/office/drawing/2016/5/11/chartex" xmlns:cx6="http://schemas.microsoft.com/office/drawing/2016/5/12/chartex" xmlns:cx7="http://schemas.microsoft.com/office/drawing/2016/5/13/chartex" xmlns:cx8="http://schemas.microsoft.com/office/drawing/2016/5/14/chartex" xmlns:aink="http://schemas.microsoft.com/office/drawing/2016/ink" xmlns:am3d="http://schemas.microsoft.com/office/drawing/2017/model3d" xmlns:w16cid="http://schemas.microsoft.com/office/word/2016/wordml/cid">
+              <mc:Fallback xmlns:w16cid="http://schemas.microsoft.com/office/word/2016/wordml/cid" xmlns:am3d="http://schemas.microsoft.com/office/drawing/2017/model3d" xmlns:aink="http://schemas.microsoft.com/office/drawing/2016/ink" xmlns:cx8="http://schemas.microsoft.com/office/drawing/2016/5/14/chartex" xmlns:cx7="http://schemas.microsoft.com/office/drawing/2016/5/13/chartex" xmlns:cx6="http://schemas.microsoft.com/office/drawing/2016/5/12/chartex" xmlns:cx5="http://schemas.microsoft.com/office/drawing/2016/5/11/chartex" xmlns:cx4="http://schemas.microsoft.com/office/drawing/2016/5/10/chartex" xmlns:cx3="http://schemas.microsoft.com/office/drawing/2016/5/9/chartex" xmlns:cx2="http://schemas.microsoft.com/office/drawing/2015/10/21/chartex" xmlns:cx1="http://schemas.microsoft.com/office/drawing/2015/9/8/chartex">
                 <w:pict>
                   <v:group w14:anchorId="44300F8E" id="Groupe 114" o:spid="_x0000_s1026" style="position:absolute;margin-left:0;margin-top:0;width:18pt;height:10in;z-index:251668480;mso-width-percent:29;mso-height-percent:909;mso-left-percent:45;mso-position-horizontal-relative:page;mso-position-vertical:center;mso-position-vertical-relative:page;mso-width-percent:29;mso-height-percent:909;mso-left-percent:45" coordsize="2286,91440" o:gfxdata="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">
                     <v:rect id="Rectangle 115" o:spid="_x0000_s1027" style="position:absolute;width:2286;height:87820;visibility:visible;mso-wrap-style:square;v-text-anchor:middle" o:gfxdata="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" fillcolor="#2683c6 [3205]" stroked="f" strokeweight="1pt"/>
@@ -3966,29 +3966,13 @@
     <w:p/>
     <w:p>
       <w:r>
-        <w:t xml:space="preserve">Chaque année, l’établissement de la Providence organise un CROSS au sein de son parc pour soutenir une cause associative qui change chaque année. L’organisation principale est gérée par l’équipe enseignante d’Éducation Physique est Sportive. Tous les enseignants sont invités au </w:t>
-      </w:r>
-      <w:proofErr w:type="spellStart"/>
-      <w:r>
-        <w:t>cour</w:t>
-      </w:r>
-      <w:proofErr w:type="spellEnd"/>
-      <w:r>
-        <w:t xml:space="preserve"> de cette journée pour participer à la coordination des différentes courses qui permettent aux jeunes de l’école, du collège, du lycée général, et du lycée des métiers de pouvoir courir pour l’association. L’équipe EPS propose aux élèves du BTS SN d’améliorer l’organisation générale de cette journée en apportant les outils numériques adéquats pour faciliter l’inscription des élèves, la gestion des courses, et la prise en comptes des résultats. </w:t>
-      </w:r>
-    </w:p>
-    <w:p/>
-    <w:p>
-      <w:r>
-        <w:t xml:space="preserve">Actuellement, les fiches d’inscriptions sont données aux enseignants principaux sous format papier. L’équipe enseignante d’EPS récupère les inscriptions et prépare les dossards pour associer un numéro de dossard à un élève sous un fichier </w:t>
-      </w:r>
-      <w:proofErr w:type="spellStart"/>
-      <w:r>
-        <w:t>excel</w:t>
-      </w:r>
-      <w:proofErr w:type="spellEnd"/>
-      <w:r>
-        <w:t>.</w:t>
+        <w:t xml:space="preserve">Chaque année, l’établissement de la Providence organise un CROSS au sein de son parc pour soutenir une cause associative qui change chaque année. L’organisation principale est gérée par l’équipe enseignante d’Éducation Physique est Sportive. Tous les enseignants sont invités au cour de cette journée pour participer à la coordination des différentes courses qui permettent aux jeunes de l’école, du collège, du lycée général, et du lycée des métiers de pouvoir courir pour l’association. L’équipe EPS propose aux élèves du BTS SN d’améliorer l’organisation générale de cette journée en apportant les outils numériques adéquats pour faciliter l’inscription des élèves, la gestion des courses, et la prise en comptes des résultats. </w:t>
+      </w:r>
+    </w:p>
+    <w:p/>
+    <w:p>
+      <w:r>
+        <w:t>Actuellement, les fiches d’inscriptions sont données aux enseignants principaux sous format papier. L’équipe enseignante d’EPS récupère les inscriptions et prépare les dossards pour associer un numéro de dossard à un élève sous un fichier excel.</w:t>
       </w:r>
     </w:p>
     <w:p>
@@ -4336,13 +4320,8 @@
     <w:p/>
     <w:p>
       <w:r>
-        <w:t xml:space="preserve">Dans cette partie on peut observer le diagramme de cas d’utilisation qu’on a fait à l’aide du </w:t>
-      </w:r>
-      <w:proofErr w:type="gramStart"/>
-      <w:r>
-        <w:t>site  ‘</w:t>
-      </w:r>
-      <w:proofErr w:type="gramEnd"/>
+        <w:t>Dans cette partie on peut observer le diagramme de cas d’utilisation qu’on a fait à l’aide du site  ‘</w:t>
+      </w:r>
       <w:r>
         <w:rPr>
           <w:i/>
@@ -4439,15 +4418,7 @@
     <w:p/>
     <w:p>
       <w:r>
-        <w:t xml:space="preserve">Les bulles représentent les fonctionnalités du système, chaque bulle est associé à une couleur qui est associé à un élève. Ci-dessus le système est répartie en trois couleurs qui divisent le système en trois </w:t>
-      </w:r>
-      <w:proofErr w:type="gramStart"/>
-      <w:r>
-        <w:t>parties .</w:t>
-      </w:r>
-      <w:proofErr w:type="gramEnd"/>
-      <w:r>
-        <w:t xml:space="preserve"> </w:t>
+        <w:t xml:space="preserve">Les bulles représentent les fonctionnalités du système, chaque bulle est associé à une couleur qui est associé à un élève. Ci-dessus le système est répartie en trois couleurs qui divisent le système en trois parties . </w:t>
       </w:r>
     </w:p>
     <w:p>
@@ -4500,15 +4471,7 @@
     </w:p>
     <w:p>
       <w:r>
-        <w:t xml:space="preserve">Pour résumer le système de gestion d’une course est un système qui va permettre l’automatisation de la course en </w:t>
-      </w:r>
-      <w:proofErr w:type="gramStart"/>
-      <w:r>
-        <w:t>question ,</w:t>
-      </w:r>
-      <w:proofErr w:type="gramEnd"/>
-      <w:r>
-        <w:t xml:space="preserve"> le diagramme d’exigence dans les paragraphes suivants va nous permettre d’indiquer les règles plus précises du fonctionnement du système.</w:t>
+        <w:t>Pour résumer le système de gestion d’une course est un système qui va permettre l’automatisation de la course en question , le diagramme d’exigence dans les paragraphes suivants va nous permettre d’indiquer les règles plus précises du fonctionnement du système.</w:t>
       </w:r>
     </w:p>
     <w:p/>
@@ -4545,15 +4508,7 @@
     <w:p/>
     <w:p>
       <w:r>
-        <w:t xml:space="preserve">Dans cette partie on va présenter le diagramme de classe </w:t>
-      </w:r>
-      <w:proofErr w:type="gramStart"/>
-      <w:r>
-        <w:t>commun ,</w:t>
-      </w:r>
-      <w:proofErr w:type="gramEnd"/>
-      <w:r>
-        <w:t xml:space="preserve"> </w:t>
+        <w:t xml:space="preserve">Dans cette partie on va présenter le diagramme de classe commun , </w:t>
       </w:r>
     </w:p>
     <w:p>
@@ -4738,13 +4693,8 @@
       </w:r>
     </w:p>
     <w:p>
-      <w:proofErr w:type="gramStart"/>
-      <w:r>
-        <w:t>des</w:t>
-      </w:r>
-      <w:proofErr w:type="gramEnd"/>
-      <w:r>
-        <w:t xml:space="preserve"> étudiants en charges de ces derniers.</w:t>
+      <w:r>
+        <w:t>des étudiants en charges de ces derniers.</w:t>
       </w:r>
     </w:p>
     <w:p/>
@@ -4863,13 +4813,8 @@
     <w:p/>
     <w:p>
       <w:r>
-        <w:t xml:space="preserve">Voici la répartition des tâches, celles-ci nous ont étés imposées par le sujet </w:t>
-      </w:r>
-      <w:proofErr w:type="gramStart"/>
-      <w:r>
-        <w:t>BTS .</w:t>
-      </w:r>
-      <w:proofErr w:type="gramEnd"/>
+        <w:t>Voici la répartition des tâches, celles-ci nous ont étés imposées par le sujet BTS .</w:t>
+      </w:r>
     </w:p>
     <w:p>
       <w:pPr>
@@ -4879,41 +4824,13 @@
           <w:lang w:val="en-US"/>
         </w:rPr>
       </w:pPr>
-      <w:proofErr w:type="spellStart"/>
       <w:r>
         <w:rPr>
           <w:b/>
           <w:bCs/>
           <w:lang w:val="en-US"/>
         </w:rPr>
-        <w:t>Elève</w:t>
-      </w:r>
-      <w:proofErr w:type="spellEnd"/>
-      <w:r>
-        <w:rPr>
-          <w:b/>
-          <w:bCs/>
-          <w:lang w:val="en-US"/>
-        </w:rPr>
-        <w:t xml:space="preserve"> </w:t>
-      </w:r>
-      <w:proofErr w:type="gramStart"/>
-      <w:r>
-        <w:rPr>
-          <w:b/>
-          <w:bCs/>
-          <w:lang w:val="en-US"/>
-        </w:rPr>
-        <w:t>1 :</w:t>
-      </w:r>
-      <w:proofErr w:type="gramEnd"/>
-      <w:r>
-        <w:rPr>
-          <w:b/>
-          <w:bCs/>
-          <w:lang w:val="en-US"/>
-        </w:rPr>
-        <w:t xml:space="preserve"> Victor Gosselin </w:t>
+        <w:t>Elève 1 : Victor Gosselin </w:t>
       </w:r>
     </w:p>
     <w:p>
@@ -4924,23 +4841,43 @@
           <w:lang w:val="en-US"/>
         </w:rPr>
       </w:pPr>
-      <w:proofErr w:type="gramStart"/>
       <w:r>
         <w:rPr>
           <w:i/>
           <w:iCs/>
           <w:lang w:val="en-US"/>
         </w:rPr>
-        <w:t>WEB ,</w:t>
-      </w:r>
-      <w:proofErr w:type="gramEnd"/>
-      <w:r>
+        <w:t>WEB , RFID , C++</w:t>
+      </w:r>
+    </w:p>
+    <w:p>
+      <w:pPr>
+        <w:rPr>
+          <w:b/>
+          <w:bCs/>
+        </w:rPr>
+      </w:pPr>
+      <w:r>
+        <w:rPr>
+          <w:b/>
+          <w:bCs/>
+        </w:rPr>
+        <w:t>Elève 2 : Matthias Jouen</w:t>
+      </w:r>
+    </w:p>
+    <w:p>
+      <w:pPr>
         <w:rPr>
           <w:i/>
           <w:iCs/>
-          <w:lang w:val="en-US"/>
-        </w:rPr>
-        <w:t xml:space="preserve"> RFID , C++</w:t>
+        </w:rPr>
+      </w:pPr>
+      <w:r>
+        <w:rPr>
+          <w:i/>
+          <w:iCs/>
+        </w:rPr>
+        <w:t>C++ , RFID , Afficheur LED</w:t>
       </w:r>
     </w:p>
     <w:p>
@@ -4955,17 +4892,8 @@
           <w:b/>
           <w:bCs/>
         </w:rPr>
-        <w:t xml:space="preserve">Elève 2 : Matthias </w:t>
-      </w:r>
-      <w:proofErr w:type="spellStart"/>
-      <w:r>
-        <w:rPr>
-          <w:b/>
-          <w:bCs/>
-        </w:rPr>
-        <w:t>Jouen</w:t>
-      </w:r>
-      <w:proofErr w:type="spellEnd"/>
+        <w:t>Elève 3 : Serge Lapraye</w:t>
+      </w:r>
     </w:p>
     <w:p>
       <w:pPr>
@@ -4974,60 +4902,12 @@
           <w:iCs/>
         </w:rPr>
       </w:pPr>
-      <w:proofErr w:type="gramStart"/>
       <w:r>
         <w:rPr>
           <w:i/>
           <w:iCs/>
         </w:rPr>
-        <w:t>C++ ,</w:t>
-      </w:r>
-      <w:proofErr w:type="gramEnd"/>
-      <w:r>
-        <w:rPr>
-          <w:i/>
-          <w:iCs/>
-        </w:rPr>
-        <w:t xml:space="preserve"> RFID , Afficheur LED</w:t>
-      </w:r>
-    </w:p>
-    <w:p>
-      <w:pPr>
-        <w:rPr>
-          <w:b/>
-          <w:bCs/>
-        </w:rPr>
-      </w:pPr>
-      <w:r>
-        <w:rPr>
-          <w:b/>
-          <w:bCs/>
-        </w:rPr>
-        <w:t>Elève 3 : Serge Lapraye</w:t>
-      </w:r>
-    </w:p>
-    <w:p>
-      <w:pPr>
-        <w:rPr>
-          <w:i/>
-          <w:iCs/>
-        </w:rPr>
-      </w:pPr>
-      <w:proofErr w:type="gramStart"/>
-      <w:r>
-        <w:rPr>
-          <w:i/>
-          <w:iCs/>
-        </w:rPr>
-        <w:t>Réseau ,</w:t>
-      </w:r>
-      <w:proofErr w:type="gramEnd"/>
-      <w:r>
-        <w:rPr>
-          <w:i/>
-          <w:iCs/>
-        </w:rPr>
-        <w:t xml:space="preserve"> AJAX, PHP</w:t>
+        <w:t>Réseau , AJAX, PHP</w:t>
       </w:r>
     </w:p>
     <w:p/>
@@ -5090,14 +4970,9 @@
       </w:pPr>
       <w:bookmarkStart w:id="19" w:name="_Toc33884989"/>
       <w:r>
-        <w:t xml:space="preserve">GitHub et </w:t>
-      </w:r>
-      <w:proofErr w:type="spellStart"/>
-      <w:r>
-        <w:t>Versionning</w:t>
+        <w:t>GitHub et Versionning</w:t>
       </w:r>
       <w:bookmarkEnd w:id="19"/>
-      <w:proofErr w:type="spellEnd"/>
     </w:p>
     <w:p/>
     <w:p>
@@ -5148,16 +5023,11 @@
       <w:r>
         <w:t xml:space="preserve">Pour travailler en collaboration nous avons utilisé le logiciel de </w:t>
       </w:r>
-      <w:proofErr w:type="spellStart"/>
       <w:r>
         <w:t>V</w:t>
       </w:r>
       <w:r>
-        <w:t>ersionning</w:t>
-      </w:r>
-      <w:proofErr w:type="spellEnd"/>
-      <w:r>
-        <w:t xml:space="preserve"> GIT. Ainsi que la plateforme d’hébergement Git-hub.com. Sur nos </w:t>
+        <w:t xml:space="preserve">ersionning GIT. Ainsi que la plateforme d’hébergement Git-hub.com. Sur nos </w:t>
       </w:r>
       <w:r>
         <w:t>PC</w:t>
@@ -5367,23 +5237,7 @@
           <w:i/>
           <w:iCs/>
         </w:rPr>
-        <w:t xml:space="preserve">Screen du site Visual </w:t>
-      </w:r>
-      <w:proofErr w:type="spellStart"/>
-      <w:r>
-        <w:rPr>
-          <w:i/>
-          <w:iCs/>
-        </w:rPr>
-        <w:t>Paradigm</w:t>
-      </w:r>
-      <w:proofErr w:type="spellEnd"/>
-      <w:r>
-        <w:rPr>
-          <w:i/>
-          <w:iCs/>
-        </w:rPr>
-        <w:t xml:space="preserve"> une fois que l’on est connecté</w:t>
+        <w:t>Screen du site Visual Paradigm une fois que l’on est connecté</w:t>
       </w:r>
     </w:p>
     <w:p>
@@ -5477,15 +5331,7 @@
     </w:p>
     <w:p>
       <w:r>
-        <w:t>Cette application est un éditeur de code proposé par Windows qui prend en charge les langages de programmation utilisés durant notre projet (</w:t>
-      </w:r>
-      <w:proofErr w:type="gramStart"/>
-      <w:r>
-        <w:t>PHP,HTML</w:t>
-      </w:r>
-      <w:proofErr w:type="gramEnd"/>
-      <w:r>
-        <w:t> , AJAX, JAVASCRIPT)</w:t>
+        <w:t>Cette application est un éditeur de code proposé par Windows qui prend en charge les langages de programmation utilisés durant notre projet (PHP,HTML , AJAX, JAVASCRIPT)</w:t>
       </w:r>
     </w:p>
     <w:p/>
@@ -5508,16 +5354,13 @@
     <w:p/>
     <w:p/>
     <w:p/>
-    <w:p>
-      <w:bookmarkStart w:id="23" w:name="_GoBack"/>
-      <w:bookmarkEnd w:id="23"/>
-    </w:p>
+    <w:p/>
     <w:p/>
     <w:p>
       <w:pPr>
         <w:pStyle w:val="Titre2"/>
       </w:pPr>
-      <w:bookmarkStart w:id="24" w:name="_Toc33884993"/>
+      <w:bookmarkStart w:id="23" w:name="_Toc33884993"/>
       <w:r>
         <w:lastRenderedPageBreak/>
         <w:t xml:space="preserve">Choix technique et </w:t>
@@ -5528,20 +5371,20 @@
       <w:r>
         <w:t xml:space="preserve"> physique</w:t>
       </w:r>
+      <w:bookmarkEnd w:id="23"/>
+    </w:p>
+    <w:p>
+      <w:pPr>
+        <w:pStyle w:val="Titre3"/>
+      </w:pPr>
+      <w:bookmarkStart w:id="24" w:name="_Toc33884994"/>
+      <w:r>
+        <w:t>Étude</w:t>
+      </w:r>
+      <w:r>
+        <w:t xml:space="preserve"> d’un lecteur RFID</w:t>
+      </w:r>
       <w:bookmarkEnd w:id="24"/>
-    </w:p>
-    <w:p>
-      <w:pPr>
-        <w:pStyle w:val="Titre3"/>
-      </w:pPr>
-      <w:bookmarkStart w:id="25" w:name="_Toc33884994"/>
-      <w:r>
-        <w:t>Étude</w:t>
-      </w:r>
-      <w:r>
-        <w:t xml:space="preserve"> d’un lecteur RFID</w:t>
-      </w:r>
-      <w:bookmarkEnd w:id="25"/>
     </w:p>
     <w:p>
       <w:pPr>
@@ -6557,41 +6400,1799 @@
       <w:pPr>
         <w:pStyle w:val="Titre3"/>
       </w:pPr>
-      <w:bookmarkStart w:id="26" w:name="_Toc33884995"/>
+      <w:bookmarkStart w:id="25" w:name="_Toc33884995"/>
       <w:r>
         <w:lastRenderedPageBreak/>
         <w:t>Etude d’un lecteur RFID pour les courses</w:t>
       </w:r>
+      <w:bookmarkEnd w:id="25"/>
+    </w:p>
+    <w:p/>
+    <w:p/>
+    <w:p/>
+    <w:p>
+      <w:pPr>
+        <w:keepNext/>
+        <w:keepLines/>
+        <w:autoSpaceDE w:val="0"/>
+        <w:autoSpaceDN w:val="0"/>
+        <w:adjustRightInd w:val="0"/>
+        <w:spacing w:before="240" w:after="0" w:line="259" w:lineRule="atLeast"/>
+        <w:ind w:left="720"/>
+        <w:jc w:val="center"/>
+        <w:rPr>
+          <w:color w:val="1CADE4" w:themeColor="accent1"/>
+          <w:sz w:val="32"/>
+          <w:szCs w:val="32"/>
+          <w14:shadow w14:blurRad="38100" w14:dist="25400" w14:dir="5400000" w14:sx="100000" w14:sy="100000" w14:kx="0" w14:ky="0" w14:algn="ctr">
+            <w14:srgbClr w14:val="6E747A">
+              <w14:alpha w14:val="57000"/>
+            </w14:srgbClr>
+          </w14:shadow>
+          <w14:textOutline w14:w="0" w14:cap="flat" w14:cmpd="sng" w14:algn="ctr">
+            <w14:noFill/>
+            <w14:prstDash w14:val="solid"/>
+            <w14:round/>
+          </w14:textOutline>
+        </w:rPr>
+      </w:pPr>
+      <w:r>
+        <w:rPr>
+          <w:color w:val="1CADE4" w:themeColor="accent1"/>
+          <w:sz w:val="32"/>
+          <w:szCs w:val="32"/>
+          <w14:shadow w14:blurRad="38100" w14:dist="25400" w14:dir="5400000" w14:sx="100000" w14:sy="100000" w14:kx="0" w14:ky="0" w14:algn="ctr">
+            <w14:srgbClr w14:val="6E747A">
+              <w14:alpha w14:val="57000"/>
+            </w14:srgbClr>
+          </w14:shadow>
+          <w14:textOutline w14:w="0" w14:cap="flat" w14:cmpd="sng" w14:algn="ctr">
+            <w14:noFill/>
+            <w14:prstDash w14:val="solid"/>
+            <w14:round/>
+          </w14:textOutline>
+        </w:rPr>
+        <w:lastRenderedPageBreak/>
+        <w:t>Etude Physique d</w:t>
+      </w:r>
+      <w:r>
+        <w:rPr>
+          <w:color w:val="1CADE4" w:themeColor="accent1"/>
+          <w:sz w:val="32"/>
+          <w:szCs w:val="32"/>
+          <w14:shadow w14:blurRad="38100" w14:dist="25400" w14:dir="5400000" w14:sx="100000" w14:sy="100000" w14:kx="0" w14:ky="0" w14:algn="ctr">
+            <w14:srgbClr w14:val="6E747A">
+              <w14:alpha w14:val="57000"/>
+            </w14:srgbClr>
+          </w14:shadow>
+          <w14:textOutline w14:w="0" w14:cap="flat" w14:cmpd="sng" w14:algn="ctr">
+            <w14:noFill/>
+            <w14:prstDash w14:val="solid"/>
+            <w14:round/>
+          </w14:textOutline>
+        </w:rPr>
+        <w:t>e WIFI</w:t>
+      </w:r>
+    </w:p>
+    <w:p>
+      <w:pPr>
+        <w:keepNext/>
+        <w:keepLines/>
+        <w:autoSpaceDE w:val="0"/>
+        <w:autoSpaceDN w:val="0"/>
+        <w:adjustRightInd w:val="0"/>
+        <w:spacing w:before="240" w:after="0" w:line="259" w:lineRule="atLeast"/>
+        <w:rPr>
+          <w:color w:val="1CADE4" w:themeColor="accent1"/>
+          <w:sz w:val="32"/>
+          <w:szCs w:val="32"/>
+          <w14:shadow w14:blurRad="38100" w14:dist="25400" w14:dir="5400000" w14:sx="100000" w14:sy="100000" w14:kx="0" w14:ky="0" w14:algn="ctr">
+            <w14:srgbClr w14:val="6E747A">
+              <w14:alpha w14:val="57000"/>
+            </w14:srgbClr>
+          </w14:shadow>
+          <w14:textOutline w14:w="0" w14:cap="flat" w14:cmpd="sng" w14:algn="ctr">
+            <w14:noFill/>
+            <w14:prstDash w14:val="solid"/>
+            <w14:round/>
+          </w14:textOutline>
+        </w:rPr>
+      </w:pPr>
+    </w:p>
+    <w:p>
+      <w:pPr>
+        <w:pStyle w:val="Paragraphedeliste"/>
+        <w:keepNext/>
+        <w:keepLines/>
+        <w:numPr>
+          <w:ilvl w:val="0"/>
+          <w:numId w:val="23"/>
+        </w:numPr>
+        <w:autoSpaceDE w:val="0"/>
+        <w:autoSpaceDN w:val="0"/>
+        <w:adjustRightInd w:val="0"/>
+        <w:spacing w:before="240" w:after="0" w:line="259" w:lineRule="atLeast"/>
+        <w:jc w:val="left"/>
+        <w:rPr>
+          <w:b/>
+          <w:bCs/>
+          <w:color w:val="1CADE4" w:themeColor="accent1"/>
+          <w:sz w:val="32"/>
+          <w:szCs w:val="32"/>
+          <w14:shadow w14:blurRad="38100" w14:dist="25400" w14:dir="5400000" w14:sx="100000" w14:sy="100000" w14:kx="0" w14:ky="0" w14:algn="ctr">
+            <w14:srgbClr w14:val="6E747A">
+              <w14:alpha w14:val="57000"/>
+            </w14:srgbClr>
+          </w14:shadow>
+          <w14:textOutline w14:w="0" w14:cap="flat" w14:cmpd="sng" w14:algn="ctr">
+            <w14:noFill/>
+            <w14:prstDash w14:val="solid"/>
+            <w14:round/>
+          </w14:textOutline>
+        </w:rPr>
+      </w:pPr>
+      <w:r>
+        <w:rPr>
+          <w:b/>
+          <w:bCs/>
+          <w:color w:val="1CADE4" w:themeColor="accent1"/>
+          <w:sz w:val="32"/>
+          <w:szCs w:val="32"/>
+          <w14:shadow w14:blurRad="38100" w14:dist="25400" w14:dir="5400000" w14:sx="100000" w14:sy="100000" w14:kx="0" w14:ky="0" w14:algn="ctr">
+            <w14:srgbClr w14:val="6E747A">
+              <w14:alpha w14:val="57000"/>
+            </w14:srgbClr>
+          </w14:shadow>
+          <w14:textOutline w14:w="0" w14:cap="flat" w14:cmpd="sng" w14:algn="ctr">
+            <w14:noFill/>
+            <w14:prstDash w14:val="solid"/>
+            <w14:round/>
+          </w14:textOutline>
+        </w:rPr>
+        <w:t>Présentation du fonctionnement</w:t>
+      </w:r>
+    </w:p>
+    <w:p>
+      <w:pPr>
+        <w:pStyle w:val="Paragraphedeliste"/>
+        <w:keepNext/>
+        <w:keepLines/>
+        <w:autoSpaceDE w:val="0"/>
+        <w:autoSpaceDN w:val="0"/>
+        <w:adjustRightInd w:val="0"/>
+        <w:spacing w:before="240" w:after="0" w:line="259" w:lineRule="atLeast"/>
+        <w:ind w:left="1440"/>
+        <w:rPr>
+          <w:color w:val="1CADE4" w:themeColor="accent1"/>
+          <w:sz w:val="28"/>
+          <w:szCs w:val="28"/>
+          <w14:shadow w14:blurRad="38100" w14:dist="25400" w14:dir="5400000" w14:sx="100000" w14:sy="100000" w14:kx="0" w14:ky="0" w14:algn="ctr">
+            <w14:srgbClr w14:val="6E747A">
+              <w14:alpha w14:val="57000"/>
+            </w14:srgbClr>
+          </w14:shadow>
+          <w14:textOutline w14:w="0" w14:cap="flat" w14:cmpd="sng" w14:algn="ctr">
+            <w14:noFill/>
+            <w14:prstDash w14:val="solid"/>
+            <w14:round/>
+          </w14:textOutline>
+        </w:rPr>
+      </w:pPr>
+    </w:p>
+    <w:p>
+      <w:pPr>
+        <w:pStyle w:val="Paragraphedeliste"/>
+        <w:keepNext/>
+        <w:keepLines/>
+        <w:autoSpaceDE w:val="0"/>
+        <w:autoSpaceDN w:val="0"/>
+        <w:adjustRightInd w:val="0"/>
+        <w:spacing w:before="240" w:after="0" w:line="259" w:lineRule="atLeast"/>
+        <w:ind w:left="1080"/>
+        <w:rPr>
+          <w:color w:val="1CADE4" w:themeColor="accent1"/>
+          <w:sz w:val="28"/>
+          <w:szCs w:val="28"/>
+          <w14:shadow w14:blurRad="38100" w14:dist="25400" w14:dir="5400000" w14:sx="100000" w14:sy="100000" w14:kx="0" w14:ky="0" w14:algn="ctr">
+            <w14:srgbClr w14:val="6E747A">
+              <w14:alpha w14:val="57000"/>
+            </w14:srgbClr>
+          </w14:shadow>
+          <w14:textOutline w14:w="0" w14:cap="flat" w14:cmpd="sng" w14:algn="ctr">
+            <w14:noFill/>
+            <w14:prstDash w14:val="solid"/>
+            <w14:round/>
+          </w14:textOutline>
+        </w:rPr>
+      </w:pPr>
+      <w:r>
+        <w:rPr>
+          <w:color w:val="1CADE4" w:themeColor="accent1"/>
+          <w:sz w:val="28"/>
+          <w:szCs w:val="28"/>
+          <w14:shadow w14:blurRad="38100" w14:dist="25400" w14:dir="5400000" w14:sx="100000" w14:sy="100000" w14:kx="0" w14:ky="0" w14:algn="ctr">
+            <w14:srgbClr w14:val="6E747A">
+              <w14:alpha w14:val="57000"/>
+            </w14:srgbClr>
+          </w14:shadow>
+          <w14:textOutline w14:w="0" w14:cap="flat" w14:cmpd="sng" w14:algn="ctr">
+            <w14:noFill/>
+            <w14:prstDash w14:val="solid"/>
+            <w14:round/>
+          </w14:textOutline>
+        </w:rPr>
+        <w:t>1.1 Introduction du WIFI</w:t>
+      </w:r>
+    </w:p>
+    <w:p>
+      <w:pPr>
+        <w:pStyle w:val="Paragraphedeliste"/>
+        <w:keepNext/>
+        <w:keepLines/>
+        <w:autoSpaceDE w:val="0"/>
+        <w:autoSpaceDN w:val="0"/>
+        <w:adjustRightInd w:val="0"/>
+        <w:spacing w:before="240" w:after="0" w:line="259" w:lineRule="atLeast"/>
+        <w:ind w:left="1080"/>
+        <w:rPr>
+          <w:color w:val="1CADE4" w:themeColor="accent1"/>
+          <w:sz w:val="28"/>
+          <w:szCs w:val="28"/>
+          <w14:shadow w14:blurRad="38100" w14:dist="25400" w14:dir="5400000" w14:sx="100000" w14:sy="100000" w14:kx="0" w14:ky="0" w14:algn="ctr">
+            <w14:srgbClr w14:val="6E747A">
+              <w14:alpha w14:val="57000"/>
+            </w14:srgbClr>
+          </w14:shadow>
+          <w14:textOutline w14:w="0" w14:cap="flat" w14:cmpd="sng" w14:algn="ctr">
+            <w14:noFill/>
+            <w14:prstDash w14:val="solid"/>
+            <w14:round/>
+          </w14:textOutline>
+        </w:rPr>
+      </w:pPr>
+    </w:p>
+    <w:p>
+      <w:pPr>
+        <w:keepNext/>
+        <w:keepLines/>
+        <w:autoSpaceDE w:val="0"/>
+        <w:autoSpaceDN w:val="0"/>
+        <w:adjustRightInd w:val="0"/>
+        <w:spacing w:before="240" w:after="0" w:line="259" w:lineRule="atLeast"/>
+        <w:rPr>
+          <w:rFonts w:ascii="Calibri Light" w:hAnsi="Calibri Light" w:cs="Calibri Light"/>
+          <w:lang w:val="fr"/>
+        </w:rPr>
+      </w:pPr>
+      <w:r>
+        <w:rPr>
+          <w:rFonts w:ascii="Calibri Light" w:hAnsi="Calibri Light" w:cs="Calibri Light"/>
+          <w:lang w:val="fr"/>
+        </w:rPr>
+        <w:t xml:space="preserve">Le WIFI est une norme de transmission de données qui se fait par des ondes électromagnétiques qui permet de relier entre elles plusieurs appareils informatiques de type ordinateur ,téléphone mobile etc .. à une liaison haut débit de 11Mbit/s théoriques ou 6Mbits/s réels en IEEE 802.11b (norme) ,à 54Mbit/s théoriques ou 25Mbit/s réels en 802.11a , le débit change selon la norme  C’est le protocole le plus utilisé en tant que communication sans fil et il est soumis à des règles de la physique . </w:t>
+      </w:r>
+    </w:p>
+    <w:p>
+      <w:pPr>
+        <w:keepNext/>
+        <w:keepLines/>
+        <w:autoSpaceDE w:val="0"/>
+        <w:autoSpaceDN w:val="0"/>
+        <w:adjustRightInd w:val="0"/>
+        <w:spacing w:before="240" w:after="0" w:line="259" w:lineRule="atLeast"/>
+        <w:rPr>
+          <w:rFonts w:ascii="Calibri Light" w:hAnsi="Calibri Light" w:cs="Calibri Light"/>
+          <w:lang w:val="fr"/>
+        </w:rPr>
+      </w:pPr>
+      <w:r>
+        <w:rPr>
+          <w:rFonts w:ascii="Calibri Light" w:hAnsi="Calibri Light" w:cs="Calibri Light"/>
+          <w:lang w:val="fr"/>
+        </w:rPr>
+        <w:t>La portée du WIFI peut s’étendre jusqu’à plusieurs dizaines de mètres si il n’y a aucun obstacle de gêne qui perturbe la propagation des ondes .</w:t>
+      </w:r>
+    </w:p>
+    <w:p>
+      <w:pPr>
+        <w:pStyle w:val="Paragraphedeliste"/>
+        <w:keepNext/>
+        <w:keepLines/>
+        <w:autoSpaceDE w:val="0"/>
+        <w:autoSpaceDN w:val="0"/>
+        <w:adjustRightInd w:val="0"/>
+        <w:spacing w:before="240" w:after="0" w:line="259" w:lineRule="atLeast"/>
+        <w:ind w:left="1080"/>
+        <w:rPr>
+          <w:color w:val="1CADE4" w:themeColor="accent1"/>
+          <w:sz w:val="28"/>
+          <w:szCs w:val="28"/>
+          <w14:shadow w14:blurRad="38100" w14:dist="25400" w14:dir="5400000" w14:sx="100000" w14:sy="100000" w14:kx="0" w14:ky="0" w14:algn="ctr">
+            <w14:srgbClr w14:val="6E747A">
+              <w14:alpha w14:val="57000"/>
+            </w14:srgbClr>
+          </w14:shadow>
+          <w14:textOutline w14:w="0" w14:cap="flat" w14:cmpd="sng" w14:algn="ctr">
+            <w14:noFill/>
+            <w14:prstDash w14:val="solid"/>
+            <w14:round/>
+          </w14:textOutline>
+        </w:rPr>
+      </w:pPr>
+      <w:r>
+        <w:rPr>
+          <w:color w:val="1CADE4" w:themeColor="accent1"/>
+          <w:sz w:val="28"/>
+          <w:szCs w:val="28"/>
+          <w14:shadow w14:blurRad="38100" w14:dist="25400" w14:dir="5400000" w14:sx="100000" w14:sy="100000" w14:kx="0" w14:ky="0" w14:algn="ctr">
+            <w14:srgbClr w14:val="6E747A">
+              <w14:alpha w14:val="57000"/>
+            </w14:srgbClr>
+          </w14:shadow>
+          <w14:textOutline w14:w="0" w14:cap="flat" w14:cmpd="sng" w14:algn="ctr">
+            <w14:noFill/>
+            <w14:prstDash w14:val="solid"/>
+            <w14:round/>
+          </w14:textOutline>
+        </w:rPr>
+        <w:t>1.2 Principe du WIFI</w:t>
+      </w:r>
+    </w:p>
+    <w:p>
+      <w:pPr>
+        <w:keepNext/>
+        <w:keepLines/>
+        <w:autoSpaceDE w:val="0"/>
+        <w:autoSpaceDN w:val="0"/>
+        <w:adjustRightInd w:val="0"/>
+        <w:spacing w:before="240" w:after="0" w:line="259" w:lineRule="atLeast"/>
+        <w:rPr>
+          <w:rFonts w:ascii="Calibri Light" w:hAnsi="Calibri Light" w:cs="Calibri Light"/>
+          <w:lang w:val="fr"/>
+        </w:rPr>
+      </w:pPr>
+      <w:r>
+        <w:rPr>
+          <w:rFonts w:ascii="Calibri Light" w:hAnsi="Calibri Light" w:cs="Calibri Light"/>
+          <w:lang w:val="fr"/>
+        </w:rPr>
+        <w:t xml:space="preserve">       </w:t>
+      </w:r>
+      <w:r>
+        <w:rPr>
+          <w:rFonts w:ascii="Calibri Light" w:hAnsi="Calibri Light" w:cs="Calibri Light"/>
+          <w:lang w:val="fr"/>
+        </w:rPr>
+        <w:t xml:space="preserve">Le WIFI </w:t>
+      </w:r>
+      <w:r>
+        <w:rPr>
+          <w:rFonts w:ascii="Calibri Light" w:hAnsi="Calibri Light" w:cs="Calibri Light"/>
+          <w:lang w:val="fr"/>
+        </w:rPr>
+        <w:t xml:space="preserve">permet de la transmission de données entre plusieurs appareils informatiques par des ondes radios . Ca se passe ainsi : Le point d’accés Wifi émet des ondes radios et les autres équipements se connectent à ce denier pour récupérer la connexion à internet . </w:t>
+      </w:r>
+    </w:p>
+    <w:p>
+      <w:pPr>
+        <w:keepNext/>
+        <w:keepLines/>
+        <w:autoSpaceDE w:val="0"/>
+        <w:autoSpaceDN w:val="0"/>
+        <w:adjustRightInd w:val="0"/>
+        <w:spacing w:before="240" w:after="0" w:line="259" w:lineRule="atLeast"/>
+        <w:rPr>
+          <w:rFonts w:ascii="Calibri Light" w:hAnsi="Calibri Light" w:cs="Calibri Light"/>
+          <w:lang w:val="fr"/>
+        </w:rPr>
+      </w:pPr>
+    </w:p>
+    <w:p>
+      <w:pPr>
+        <w:pStyle w:val="Paragraphedeliste"/>
+        <w:keepNext/>
+        <w:keepLines/>
+        <w:autoSpaceDE w:val="0"/>
+        <w:autoSpaceDN w:val="0"/>
+        <w:adjustRightInd w:val="0"/>
+        <w:spacing w:before="240" w:after="0" w:line="259" w:lineRule="atLeast"/>
+        <w:ind w:left="1080"/>
+        <w:rPr>
+          <w:color w:val="1CADE4" w:themeColor="accent1"/>
+          <w:sz w:val="28"/>
+          <w:szCs w:val="28"/>
+          <w14:shadow w14:blurRad="38100" w14:dist="25400" w14:dir="5400000" w14:sx="100000" w14:sy="100000" w14:kx="0" w14:ky="0" w14:algn="ctr">
+            <w14:srgbClr w14:val="6E747A">
+              <w14:alpha w14:val="57000"/>
+            </w14:srgbClr>
+          </w14:shadow>
+          <w14:textOutline w14:w="0" w14:cap="flat" w14:cmpd="sng" w14:algn="ctr">
+            <w14:noFill/>
+            <w14:prstDash w14:val="solid"/>
+            <w14:round/>
+          </w14:textOutline>
+        </w:rPr>
+      </w:pPr>
+      <w:r>
+        <w:rPr>
+          <w:color w:val="1CADE4" w:themeColor="accent1"/>
+          <w:sz w:val="28"/>
+          <w:szCs w:val="28"/>
+          <w14:shadow w14:blurRad="38100" w14:dist="25400" w14:dir="5400000" w14:sx="100000" w14:sy="100000" w14:kx="0" w14:ky="0" w14:algn="ctr">
+            <w14:srgbClr w14:val="6E747A">
+              <w14:alpha w14:val="57000"/>
+            </w14:srgbClr>
+          </w14:shadow>
+          <w14:textOutline w14:w="0" w14:cap="flat" w14:cmpd="sng" w14:algn="ctr">
+            <w14:noFill/>
+            <w14:prstDash w14:val="solid"/>
+            <w14:round/>
+          </w14:textOutline>
+        </w:rPr>
+        <w:t>1.3 Principe du fonctionnement</w:t>
+      </w:r>
+    </w:p>
+    <w:p>
+      <w:pPr>
+        <w:keepNext/>
+        <w:keepLines/>
+        <w:autoSpaceDE w:val="0"/>
+        <w:autoSpaceDN w:val="0"/>
+        <w:adjustRightInd w:val="0"/>
+        <w:spacing w:before="240" w:after="0" w:line="259" w:lineRule="atLeast"/>
+        <w:rPr>
+          <w:rFonts w:ascii="Calibri Light" w:hAnsi="Calibri Light" w:cs="Calibri Light"/>
+          <w:lang w:val="fr"/>
+        </w:rPr>
+      </w:pPr>
+      <w:r>
+        <w:rPr>
+          <w:rFonts w:ascii="Calibri Light" w:hAnsi="Calibri Light" w:cs="Calibri Light"/>
+          <w:lang w:val="fr"/>
+        </w:rPr>
+        <w:t xml:space="preserve">   Tout d’abord pour que la connexion WIFI fonctionne il faut avoir un objet équipé d’un adaptateur réseau qui va convertir les informations en un signal radio . Ces information seront communiqué au routeur (décodeur) ,une fois décodées elles peuvent être transmises sur internet.  Le réseau sans fil (‘le wifi ) se repose sur un trafic bidirectionnel c’est-à-dire que à l’inverse les données envoyées d’internet sont envoyées vers le routeur pour être transformes dans un signal radio qui seront ensuite réceptionnées par l’objet équipé d’un adaptateur réseau .</w:t>
+      </w:r>
+    </w:p>
+    <w:p>
+      <w:pPr>
+        <w:keepNext/>
+        <w:keepLines/>
+        <w:autoSpaceDE w:val="0"/>
+        <w:autoSpaceDN w:val="0"/>
+        <w:adjustRightInd w:val="0"/>
+        <w:spacing w:before="240" w:after="0" w:line="259" w:lineRule="atLeast"/>
+        <w:rPr>
+          <w:rFonts w:ascii="Calibri Light" w:hAnsi="Calibri Light" w:cs="Calibri Light"/>
+          <w:lang w:val="fr"/>
+        </w:rPr>
+      </w:pPr>
+    </w:p>
+    <w:p>
+      <w:pPr>
+        <w:keepNext/>
+        <w:keepLines/>
+        <w:autoSpaceDE w:val="0"/>
+        <w:autoSpaceDN w:val="0"/>
+        <w:adjustRightInd w:val="0"/>
+        <w:spacing w:before="240" w:after="0" w:line="259" w:lineRule="atLeast"/>
+        <w:rPr>
+          <w:rFonts w:ascii="Calibri Light" w:hAnsi="Calibri Light" w:cs="Calibri Light"/>
+          <w:lang w:val="fr"/>
+        </w:rPr>
+      </w:pPr>
+    </w:p>
+    <w:p>
+      <w:pPr>
+        <w:keepNext/>
+        <w:keepLines/>
+        <w:autoSpaceDE w:val="0"/>
+        <w:autoSpaceDN w:val="0"/>
+        <w:adjustRightInd w:val="0"/>
+        <w:spacing w:before="240" w:after="0" w:line="259" w:lineRule="atLeast"/>
+        <w:rPr>
+          <w:rFonts w:ascii="Calibri Light" w:hAnsi="Calibri Light" w:cs="Calibri Light"/>
+          <w:lang w:val="fr"/>
+        </w:rPr>
+      </w:pPr>
+    </w:p>
+    <w:p>
+      <w:pPr>
+        <w:keepNext/>
+        <w:keepLines/>
+        <w:autoSpaceDE w:val="0"/>
+        <w:autoSpaceDN w:val="0"/>
+        <w:adjustRightInd w:val="0"/>
+        <w:spacing w:before="240" w:after="0" w:line="259" w:lineRule="atLeast"/>
+        <w:rPr>
+          <w:rFonts w:ascii="Calibri Light" w:hAnsi="Calibri Light" w:cs="Calibri Light"/>
+          <w:lang w:val="fr"/>
+        </w:rPr>
+      </w:pPr>
+    </w:p>
+    <w:p>
+      <w:pPr>
+        <w:pStyle w:val="Paragraphedeliste"/>
+        <w:keepNext/>
+        <w:keepLines/>
+        <w:autoSpaceDE w:val="0"/>
+        <w:autoSpaceDN w:val="0"/>
+        <w:adjustRightInd w:val="0"/>
+        <w:spacing w:before="240" w:after="0" w:line="259" w:lineRule="atLeast"/>
+        <w:ind w:left="1500"/>
+        <w:rPr>
+          <w:rFonts w:ascii="Calibri Light" w:hAnsi="Calibri Light" w:cs="Calibri Light"/>
+          <w:lang w:val="fr"/>
+        </w:rPr>
+      </w:pPr>
+    </w:p>
+    <w:p>
+      <w:pPr>
+        <w:pStyle w:val="Paragraphedeliste"/>
+        <w:keepNext/>
+        <w:keepLines/>
+        <w:autoSpaceDE w:val="0"/>
+        <w:autoSpaceDN w:val="0"/>
+        <w:adjustRightInd w:val="0"/>
+        <w:spacing w:before="240" w:after="0" w:line="259" w:lineRule="atLeast"/>
+        <w:ind w:left="1500"/>
+        <w:rPr>
+          <w:rFonts w:ascii="Calibri Light" w:hAnsi="Calibri Light" w:cs="Calibri Light"/>
+          <w:lang w:val="fr"/>
+        </w:rPr>
+      </w:pPr>
+    </w:p>
+    <w:p>
+      <w:pPr>
+        <w:pStyle w:val="Paragraphedeliste"/>
+        <w:keepNext/>
+        <w:keepLines/>
+        <w:autoSpaceDE w:val="0"/>
+        <w:autoSpaceDN w:val="0"/>
+        <w:adjustRightInd w:val="0"/>
+        <w:spacing w:before="240" w:after="0" w:line="259" w:lineRule="atLeast"/>
+        <w:ind w:left="1080"/>
+        <w:rPr>
+          <w:color w:val="1CADE4" w:themeColor="accent1"/>
+          <w:sz w:val="28"/>
+          <w:szCs w:val="28"/>
+          <w14:shadow w14:blurRad="38100" w14:dist="25400" w14:dir="5400000" w14:sx="100000" w14:sy="100000" w14:kx="0" w14:ky="0" w14:algn="ctr">
+            <w14:srgbClr w14:val="6E747A">
+              <w14:alpha w14:val="57000"/>
+            </w14:srgbClr>
+          </w14:shadow>
+          <w14:textOutline w14:w="0" w14:cap="flat" w14:cmpd="sng" w14:algn="ctr">
+            <w14:noFill/>
+            <w14:prstDash w14:val="solid"/>
+            <w14:round/>
+          </w14:textOutline>
+        </w:rPr>
+      </w:pPr>
+      <w:r>
+        <w:rPr>
+          <w:color w:val="1CADE4" w:themeColor="accent1"/>
+          <w:sz w:val="28"/>
+          <w:szCs w:val="28"/>
+          <w14:shadow w14:blurRad="38100" w14:dist="25400" w14:dir="5400000" w14:sx="100000" w14:sy="100000" w14:kx="0" w14:ky="0" w14:algn="ctr">
+            <w14:srgbClr w14:val="6E747A">
+              <w14:alpha w14:val="57000"/>
+            </w14:srgbClr>
+          </w14:shadow>
+          <w14:textOutline w14:w="0" w14:cap="flat" w14:cmpd="sng" w14:algn="ctr">
+            <w14:noFill/>
+            <w14:prstDash w14:val="solid"/>
+            <w14:round/>
+          </w14:textOutline>
+        </w:rPr>
+        <w:lastRenderedPageBreak/>
+        <w:t>1.4 Principe du fonctionnement physique</w:t>
+      </w:r>
+    </w:p>
+    <w:p>
+      <w:pPr>
+        <w:pStyle w:val="Paragraphedeliste"/>
+        <w:keepNext/>
+        <w:keepLines/>
+        <w:autoSpaceDE w:val="0"/>
+        <w:autoSpaceDN w:val="0"/>
+        <w:adjustRightInd w:val="0"/>
+        <w:spacing w:before="240" w:after="0" w:line="259" w:lineRule="atLeast"/>
+        <w:ind w:left="1080"/>
+        <w:rPr>
+          <w:color w:val="1CADE4" w:themeColor="accent1"/>
+          <w:sz w:val="28"/>
+          <w:szCs w:val="28"/>
+          <w14:shadow w14:blurRad="38100" w14:dist="25400" w14:dir="5400000" w14:sx="100000" w14:sy="100000" w14:kx="0" w14:ky="0" w14:algn="ctr">
+            <w14:srgbClr w14:val="6E747A">
+              <w14:alpha w14:val="57000"/>
+            </w14:srgbClr>
+          </w14:shadow>
+          <w14:textOutline w14:w="0" w14:cap="flat" w14:cmpd="sng" w14:algn="ctr">
+            <w14:noFill/>
+            <w14:prstDash w14:val="solid"/>
+            <w14:round/>
+          </w14:textOutline>
+        </w:rPr>
+      </w:pPr>
+    </w:p>
+    <w:p>
+      <w:pPr>
+        <w:pStyle w:val="Paragraphedeliste"/>
+        <w:keepNext/>
+        <w:keepLines/>
+        <w:autoSpaceDE w:val="0"/>
+        <w:autoSpaceDN w:val="0"/>
+        <w:adjustRightInd w:val="0"/>
+        <w:spacing w:before="240" w:after="0" w:line="259" w:lineRule="atLeast"/>
+        <w:ind w:left="1080"/>
+        <w:rPr>
+          <w:rFonts w:ascii="Calibri Light" w:hAnsi="Calibri Light" w:cs="Calibri Light"/>
+          <w:lang w:val="fr"/>
+        </w:rPr>
+      </w:pPr>
+      <w:r>
+        <w:rPr>
+          <w:rFonts w:ascii="Calibri Light" w:hAnsi="Calibri Light" w:cs="Calibri Light"/>
+          <w:lang w:val="fr"/>
+        </w:rPr>
+        <w:t>L’onde électromagnétique est formée par le couplage de l’onde électrique E et l’onde magnétique B . La fréquence à son tour est déterminée par la célérité (c)</w:t>
+      </w:r>
+    </w:p>
+    <w:p>
+      <w:pPr>
+        <w:pStyle w:val="Paragraphedeliste"/>
+        <w:keepNext/>
+        <w:keepLines/>
+        <w:autoSpaceDE w:val="0"/>
+        <w:autoSpaceDN w:val="0"/>
+        <w:adjustRightInd w:val="0"/>
+        <w:spacing w:before="240" w:after="0" w:line="259" w:lineRule="atLeast"/>
+        <w:ind w:left="1080"/>
+        <w:rPr>
+          <w:color w:val="1CADE4" w:themeColor="accent1"/>
+          <w:sz w:val="28"/>
+          <w:szCs w:val="28"/>
+          <w14:shadow w14:blurRad="38100" w14:dist="25400" w14:dir="5400000" w14:sx="100000" w14:sy="100000" w14:kx="0" w14:ky="0" w14:algn="ctr">
+            <w14:srgbClr w14:val="6E747A">
+              <w14:alpha w14:val="57000"/>
+            </w14:srgbClr>
+          </w14:shadow>
+          <w14:textOutline w14:w="0" w14:cap="flat" w14:cmpd="sng" w14:algn="ctr">
+            <w14:noFill/>
+            <w14:prstDash w14:val="solid"/>
+            <w14:round/>
+          </w14:textOutline>
+        </w:rPr>
+      </w:pPr>
+      <w:r>
+        <w:rPr>
+          <w:rFonts w:ascii="Calibri Light" w:hAnsi="Calibri Light" w:cs="Calibri Light"/>
+          <w:lang w:val="fr"/>
+        </w:rPr>
+        <w:t>et la longueur d’one  (l) .</w:t>
+      </w:r>
+    </w:p>
+    <w:p>
+      <w:pPr>
+        <w:pStyle w:val="Paragraphedeliste"/>
+        <w:keepNext/>
+        <w:keepLines/>
+        <w:autoSpaceDE w:val="0"/>
+        <w:autoSpaceDN w:val="0"/>
+        <w:adjustRightInd w:val="0"/>
+        <w:spacing w:before="240" w:after="0" w:line="259" w:lineRule="atLeast"/>
+        <w:ind w:left="1500"/>
+        <w:rPr>
+          <w:color w:val="1CADE4" w:themeColor="accent1"/>
+          <w:sz w:val="28"/>
+          <w:szCs w:val="28"/>
+          <w14:shadow w14:blurRad="38100" w14:dist="25400" w14:dir="5400000" w14:sx="100000" w14:sy="100000" w14:kx="0" w14:ky="0" w14:algn="ctr">
+            <w14:srgbClr w14:val="6E747A">
+              <w14:alpha w14:val="57000"/>
+            </w14:srgbClr>
+          </w14:shadow>
+          <w14:textOutline w14:w="0" w14:cap="flat" w14:cmpd="sng" w14:algn="ctr">
+            <w14:noFill/>
+            <w14:prstDash w14:val="solid"/>
+            <w14:round/>
+          </w14:textOutline>
+        </w:rPr>
+      </w:pPr>
+    </w:p>
+    <w:p>
+      <w:pPr>
+        <w:pStyle w:val="Paragraphedeliste"/>
+        <w:keepNext/>
+        <w:keepLines/>
+        <w:autoSpaceDE w:val="0"/>
+        <w:autoSpaceDN w:val="0"/>
+        <w:adjustRightInd w:val="0"/>
+        <w:spacing w:before="240" w:after="0" w:line="259" w:lineRule="atLeast"/>
+        <w:ind w:left="1500"/>
+        <w:rPr>
+          <w:color w:val="000000" w:themeColor="text1"/>
+          <w:sz w:val="32"/>
+          <w:szCs w:val="32"/>
+          <w14:shadow w14:blurRad="38100" w14:dist="19050" w14:dir="2700000" w14:sx="100000" w14:sy="100000" w14:kx="0" w14:ky="0" w14:algn="tl">
+            <w14:schemeClr w14:val="dk1">
+              <w14:alpha w14:val="60000"/>
+            </w14:schemeClr>
+          </w14:shadow>
+          <w14:textOutline w14:w="0" w14:cap="flat" w14:cmpd="sng" w14:algn="ctr">
+            <w14:noFill/>
+            <w14:prstDash w14:val="solid"/>
+            <w14:round/>
+          </w14:textOutline>
+        </w:rPr>
+      </w:pPr>
+      <w:r>
+        <w:rPr>
+          <w:color w:val="000000" w:themeColor="text1"/>
+          <w:sz w:val="32"/>
+          <w:szCs w:val="32"/>
+          <w14:shadow w14:blurRad="38100" w14:dist="19050" w14:dir="2700000" w14:sx="100000" w14:sy="100000" w14:kx="0" w14:ky="0" w14:algn="tl">
+            <w14:schemeClr w14:val="dk1">
+              <w14:alpha w14:val="60000"/>
+            </w14:schemeClr>
+          </w14:shadow>
+          <w14:textOutline w14:w="0" w14:cap="flat" w14:cmpd="sng" w14:algn="ctr">
+            <w14:noFill/>
+            <w14:prstDash w14:val="solid"/>
+            <w14:round/>
+          </w14:textOutline>
+        </w:rPr>
+        <w:t>Voici la représentation d’une onde électromagnétique :</w:t>
+      </w:r>
+    </w:p>
+    <w:p>
+      <w:pPr>
+        <w:pStyle w:val="Paragraphedeliste"/>
+        <w:keepNext/>
+        <w:keepLines/>
+        <w:autoSpaceDE w:val="0"/>
+        <w:autoSpaceDN w:val="0"/>
+        <w:adjustRightInd w:val="0"/>
+        <w:spacing w:before="240" w:after="0" w:line="259" w:lineRule="atLeast"/>
+        <w:ind w:left="1500"/>
+        <w:rPr>
+          <w:color w:val="000000" w:themeColor="text1"/>
+          <w:sz w:val="20"/>
+          <w:szCs w:val="20"/>
+          <w14:shadow w14:blurRad="38100" w14:dist="19050" w14:dir="2700000" w14:sx="100000" w14:sy="100000" w14:kx="0" w14:ky="0" w14:algn="tl">
+            <w14:schemeClr w14:val="dk1">
+              <w14:alpha w14:val="60000"/>
+            </w14:schemeClr>
+          </w14:shadow>
+          <w14:textOutline w14:w="0" w14:cap="flat" w14:cmpd="sng" w14:algn="ctr">
+            <w14:noFill/>
+            <w14:prstDash w14:val="solid"/>
+            <w14:round/>
+          </w14:textOutline>
+        </w:rPr>
+      </w:pPr>
+      <w:r>
+        <w:rPr>
+          <w:color w:val="000000" w:themeColor="text1"/>
+          <w:sz w:val="20"/>
+          <w:szCs w:val="20"/>
+          <w14:shadow w14:blurRad="38100" w14:dist="19050" w14:dir="2700000" w14:sx="100000" w14:sy="100000" w14:kx="0" w14:ky="0" w14:algn="tl">
+            <w14:schemeClr w14:val="dk1">
+              <w14:alpha w14:val="60000"/>
+            </w14:schemeClr>
+          </w14:shadow>
+          <w14:textOutline w14:w="0" w14:cap="flat" w14:cmpd="sng" w14:algn="ctr">
+            <w14:noFill/>
+            <w14:prstDash w14:val="solid"/>
+            <w14:round/>
+          </w14:textOutline>
+        </w:rPr>
+        <w:t>Source ; www . radiomateur.org</w:t>
+      </w:r>
+    </w:p>
+    <w:p>
+      <w:pPr>
+        <w:pStyle w:val="Paragraphedeliste"/>
+        <w:keepNext/>
+        <w:keepLines/>
+        <w:autoSpaceDE w:val="0"/>
+        <w:autoSpaceDN w:val="0"/>
+        <w:adjustRightInd w:val="0"/>
+        <w:spacing w:before="240" w:after="0" w:line="259" w:lineRule="atLeast"/>
+        <w:ind w:left="1500"/>
+        <w:rPr>
+          <w:rFonts w:ascii="Calibri Light" w:hAnsi="Calibri Light" w:cs="Calibri Light"/>
+          <w:color w:val="1CADE4" w:themeColor="accent1"/>
+          <w:sz w:val="28"/>
+          <w:szCs w:val="28"/>
+          <w:lang w:val="fr"/>
+          <w14:shadow w14:blurRad="38100" w14:dist="25400" w14:dir="5400000" w14:sx="100000" w14:sy="100000" w14:kx="0" w14:ky="0" w14:algn="ctr">
+            <w14:srgbClr w14:val="6E747A">
+              <w14:alpha w14:val="57000"/>
+            </w14:srgbClr>
+          </w14:shadow>
+          <w14:textOutline w14:w="0" w14:cap="flat" w14:cmpd="sng" w14:algn="ctr">
+            <w14:noFill/>
+            <w14:prstDash w14:val="solid"/>
+            <w14:round/>
+          </w14:textOutline>
+        </w:rPr>
+      </w:pPr>
+      <w:r>
+        <w:rPr>
+          <w:noProof/>
+          <w:lang w:eastAsia="fr-FR"/>
+        </w:rPr>
+        <w:drawing>
+          <wp:inline distT="0" distB="0" distL="0" distR="0" wp14:anchorId="3979C891" wp14:editId="101029DC">
+            <wp:extent cx="3990975" cy="2286000"/>
+            <wp:effectExtent l="0" t="0" r="9525" b="0"/>
+            <wp:docPr id="34" name="Picture 34"/>
+            <wp:cNvGraphicFramePr>
+              <a:graphicFrameLocks xmlns:a="http://schemas.openxmlformats.org/drawingml/2006/main" noChangeAspect="1"/>
+            </wp:cNvGraphicFramePr>
+            <a:graphic xmlns:a="http://schemas.openxmlformats.org/drawingml/2006/main">
+              <a:graphicData uri="http://schemas.openxmlformats.org/drawingml/2006/picture">
+                <pic:pic xmlns:pic="http://schemas.openxmlformats.org/drawingml/2006/picture">
+                  <pic:nvPicPr>
+                    <pic:cNvPr id="0" name="Picture 3"/>
+                    <pic:cNvPicPr>
+                      <a:picLocks noChangeAspect="1" noChangeArrowheads="1"/>
+                    </pic:cNvPicPr>
+                  </pic:nvPicPr>
+                  <pic:blipFill>
+                    <a:blip r:embed="rId23">
+                      <a:extLst>
+                        <a:ext uri="{28A0092B-C50C-407E-A947-70E740481C1C}">
+                          <a14:useLocalDpi xmlns:a14="http://schemas.microsoft.com/office/drawing/2010/main" val="0"/>
+                        </a:ext>
+                      </a:extLst>
+                    </a:blip>
+                    <a:srcRect/>
+                    <a:stretch>
+                      <a:fillRect/>
+                    </a:stretch>
+                  </pic:blipFill>
+                  <pic:spPr bwMode="auto">
+                    <a:xfrm>
+                      <a:off x="0" y="0"/>
+                      <a:ext cx="3990975" cy="2286000"/>
+                    </a:xfrm>
+                    <a:prstGeom prst="rect">
+                      <a:avLst/>
+                    </a:prstGeom>
+                    <a:noFill/>
+                    <a:ln>
+                      <a:noFill/>
+                    </a:ln>
+                  </pic:spPr>
+                </pic:pic>
+              </a:graphicData>
+            </a:graphic>
+          </wp:inline>
+        </w:drawing>
+      </w:r>
+    </w:p>
+    <w:p>
+      <w:pPr>
+        <w:keepNext/>
+        <w:keepLines/>
+        <w:autoSpaceDE w:val="0"/>
+        <w:autoSpaceDN w:val="0"/>
+        <w:adjustRightInd w:val="0"/>
+        <w:spacing w:before="240" w:after="0" w:line="259" w:lineRule="atLeast"/>
+        <w:rPr>
+          <w:rFonts w:ascii="Calibri Light" w:hAnsi="Calibri Light" w:cs="Calibri Light"/>
+          <w:lang w:val="fr"/>
+        </w:rPr>
+      </w:pPr>
+    </w:p>
+    <w:p>
+      <w:pPr>
+        <w:keepNext/>
+        <w:keepLines/>
+        <w:autoSpaceDE w:val="0"/>
+        <w:autoSpaceDN w:val="0"/>
+        <w:adjustRightInd w:val="0"/>
+        <w:spacing w:before="240" w:after="0" w:line="259" w:lineRule="atLeast"/>
+        <w:ind w:left="720"/>
+        <w:rPr>
+          <w:rFonts w:ascii="Calibri Light" w:hAnsi="Calibri Light" w:cs="Calibri Light"/>
+          <w:b/>
+          <w:bCs/>
+          <w:color w:val="1CADE4" w:themeColor="accent1"/>
+          <w:sz w:val="32"/>
+          <w:szCs w:val="32"/>
+          <w:lang w:val="fr"/>
+          <w14:shadow w14:blurRad="38100" w14:dist="25400" w14:dir="5400000" w14:sx="100000" w14:sy="100000" w14:kx="0" w14:ky="0" w14:algn="ctr">
+            <w14:srgbClr w14:val="6E747A">
+              <w14:alpha w14:val="57000"/>
+            </w14:srgbClr>
+          </w14:shadow>
+          <w14:textOutline w14:w="0" w14:cap="flat" w14:cmpd="sng" w14:algn="ctr">
+            <w14:noFill/>
+            <w14:prstDash w14:val="solid"/>
+            <w14:round/>
+          </w14:textOutline>
+        </w:rPr>
+      </w:pPr>
+      <w:r>
+        <w:rPr>
+          <w:rFonts w:ascii="Calibri Light" w:hAnsi="Calibri Light" w:cs="Calibri Light"/>
+          <w:b/>
+          <w:bCs/>
+          <w:color w:val="1CADE4" w:themeColor="accent1"/>
+          <w:sz w:val="32"/>
+          <w:szCs w:val="32"/>
+          <w:lang w:val="fr"/>
+          <w14:shadow w14:blurRad="38100" w14:dist="25400" w14:dir="5400000" w14:sx="100000" w14:sy="100000" w14:kx="0" w14:ky="0" w14:algn="ctr">
+            <w14:srgbClr w14:val="6E747A">
+              <w14:alpha w14:val="57000"/>
+            </w14:srgbClr>
+          </w14:shadow>
+          <w14:textOutline w14:w="0" w14:cap="flat" w14:cmpd="sng" w14:algn="ctr">
+            <w14:noFill/>
+            <w14:prstDash w14:val="solid"/>
+            <w14:round/>
+          </w14:textOutline>
+        </w:rPr>
+        <w:t>2.</w:t>
+      </w:r>
+      <w:r>
+        <w:rPr>
+          <w:rFonts w:ascii="Calibri Light" w:hAnsi="Calibri Light" w:cs="Calibri Light"/>
+          <w:b/>
+          <w:bCs/>
+          <w:color w:val="1CADE4" w:themeColor="accent1"/>
+          <w:sz w:val="32"/>
+          <w:szCs w:val="32"/>
+          <w:lang w:val="fr"/>
+          <w14:shadow w14:blurRad="38100" w14:dist="25400" w14:dir="5400000" w14:sx="100000" w14:sy="100000" w14:kx="0" w14:ky="0" w14:algn="ctr">
+            <w14:srgbClr w14:val="6E747A">
+              <w14:alpha w14:val="57000"/>
+            </w14:srgbClr>
+          </w14:shadow>
+          <w14:textOutline w14:w="0" w14:cap="flat" w14:cmpd="sng" w14:algn="ctr">
+            <w14:noFill/>
+            <w14:prstDash w14:val="solid"/>
+            <w14:round/>
+          </w14:textOutline>
+        </w:rPr>
+        <w:t xml:space="preserve">) </w:t>
+      </w:r>
+      <w:r>
+        <w:rPr>
+          <w:rFonts w:ascii="Calibri Light" w:hAnsi="Calibri Light" w:cs="Calibri Light"/>
+          <w:b/>
+          <w:bCs/>
+          <w:color w:val="1CADE4" w:themeColor="accent1"/>
+          <w:sz w:val="32"/>
+          <w:szCs w:val="32"/>
+          <w:lang w:val="fr"/>
+          <w14:shadow w14:blurRad="38100" w14:dist="25400" w14:dir="5400000" w14:sx="100000" w14:sy="100000" w14:kx="0" w14:ky="0" w14:algn="ctr">
+            <w14:srgbClr w14:val="6E747A">
+              <w14:alpha w14:val="57000"/>
+            </w14:srgbClr>
+          </w14:shadow>
+          <w14:textOutline w14:w="0" w14:cap="flat" w14:cmpd="sng" w14:algn="ctr">
+            <w14:noFill/>
+            <w14:prstDash w14:val="solid"/>
+            <w14:round/>
+          </w14:textOutline>
+        </w:rPr>
+        <w:t>Utilisation et choix du Wifi .</w:t>
+      </w:r>
+    </w:p>
+    <w:p>
+      <w:pPr>
+        <w:pStyle w:val="Paragraphedeliste"/>
+        <w:keepNext/>
+        <w:keepLines/>
+        <w:autoSpaceDE w:val="0"/>
+        <w:autoSpaceDN w:val="0"/>
+        <w:adjustRightInd w:val="0"/>
+        <w:spacing w:before="240" w:after="0" w:line="259" w:lineRule="atLeast"/>
+        <w:ind w:left="1080"/>
+        <w:rPr>
+          <w:color w:val="1CADE4" w:themeColor="accent1"/>
+          <w:sz w:val="28"/>
+          <w:szCs w:val="28"/>
+          <w14:shadow w14:blurRad="38100" w14:dist="25400" w14:dir="5400000" w14:sx="100000" w14:sy="100000" w14:kx="0" w14:ky="0" w14:algn="ctr">
+            <w14:srgbClr w14:val="6E747A">
+              <w14:alpha w14:val="57000"/>
+            </w14:srgbClr>
+          </w14:shadow>
+          <w14:textOutline w14:w="0" w14:cap="flat" w14:cmpd="sng" w14:algn="ctr">
+            <w14:noFill/>
+            <w14:prstDash w14:val="solid"/>
+            <w14:round/>
+          </w14:textOutline>
+        </w:rPr>
+      </w:pPr>
+      <w:r>
+        <w:rPr>
+          <w:color w:val="1CADE4" w:themeColor="accent1"/>
+          <w:sz w:val="28"/>
+          <w:szCs w:val="28"/>
+          <w14:shadow w14:blurRad="38100" w14:dist="25400" w14:dir="5400000" w14:sx="100000" w14:sy="100000" w14:kx="0" w14:ky="0" w14:algn="ctr">
+            <w14:srgbClr w14:val="6E747A">
+              <w14:alpha w14:val="57000"/>
+            </w14:srgbClr>
+          </w14:shadow>
+          <w14:textOutline w14:w="0" w14:cap="flat" w14:cmpd="sng" w14:algn="ctr">
+            <w14:noFill/>
+            <w14:prstDash w14:val="solid"/>
+            <w14:round/>
+          </w14:textOutline>
+        </w:rPr>
+        <w:t>2.1 Utilisation précise du Wifi</w:t>
+      </w:r>
+    </w:p>
+    <w:p>
+      <w:pPr>
+        <w:pStyle w:val="Paragraphedeliste"/>
+        <w:keepNext/>
+        <w:keepLines/>
+        <w:autoSpaceDE w:val="0"/>
+        <w:autoSpaceDN w:val="0"/>
+        <w:adjustRightInd w:val="0"/>
+        <w:spacing w:before="240" w:after="0" w:line="259" w:lineRule="atLeast"/>
+        <w:ind w:left="1080"/>
+        <w:rPr>
+          <w:color w:val="1CADE4" w:themeColor="accent1"/>
+          <w:sz w:val="28"/>
+          <w:szCs w:val="28"/>
+          <w14:shadow w14:blurRad="38100" w14:dist="25400" w14:dir="5400000" w14:sx="100000" w14:sy="100000" w14:kx="0" w14:ky="0" w14:algn="ctr">
+            <w14:srgbClr w14:val="6E747A">
+              <w14:alpha w14:val="57000"/>
+            </w14:srgbClr>
+          </w14:shadow>
+          <w14:textOutline w14:w="0" w14:cap="flat" w14:cmpd="sng" w14:algn="ctr">
+            <w14:noFill/>
+            <w14:prstDash w14:val="solid"/>
+            <w14:round/>
+          </w14:textOutline>
+        </w:rPr>
+      </w:pPr>
+    </w:p>
+    <w:p>
+      <w:pPr>
+        <w:pStyle w:val="Paragraphedeliste"/>
+        <w:keepNext/>
+        <w:keepLines/>
+        <w:autoSpaceDE w:val="0"/>
+        <w:autoSpaceDN w:val="0"/>
+        <w:adjustRightInd w:val="0"/>
+        <w:spacing w:before="240" w:after="0" w:line="259" w:lineRule="atLeast"/>
+        <w:ind w:left="1080"/>
+        <w:rPr>
+          <w:rFonts w:ascii="Calibri Light" w:hAnsi="Calibri Light" w:cs="Calibri Light"/>
+          <w:lang w:val="fr"/>
+        </w:rPr>
+      </w:pPr>
+      <w:r>
+        <w:rPr>
+          <w:rFonts w:ascii="Calibri Light" w:hAnsi="Calibri Light" w:cs="Calibri Light"/>
+          <w:lang w:val="fr"/>
+        </w:rPr>
+        <w:t xml:space="preserve">Dans notre cas , l’utilisation du wifi va nous être utile car les courses seront lancés à l’extérieur donc il faudrait que les requêtes sql s’envoient sur la BDD rapidement tout en ayant cette sureté d’arriver et la rapidité d’affichage sur les écrans. </w:t>
+      </w:r>
+    </w:p>
+    <w:p>
+      <w:pPr>
+        <w:pStyle w:val="Paragraphedeliste"/>
+        <w:keepNext/>
+        <w:keepLines/>
+        <w:autoSpaceDE w:val="0"/>
+        <w:autoSpaceDN w:val="0"/>
+        <w:adjustRightInd w:val="0"/>
+        <w:spacing w:before="240" w:after="0" w:line="259" w:lineRule="atLeast"/>
+        <w:ind w:left="1080"/>
+        <w:rPr>
+          <w:rFonts w:ascii="Calibri Light" w:hAnsi="Calibri Light" w:cs="Calibri Light"/>
+          <w:lang w:val="fr"/>
+        </w:rPr>
+      </w:pPr>
+    </w:p>
+    <w:p>
+      <w:pPr>
+        <w:pStyle w:val="Paragraphedeliste"/>
+        <w:keepNext/>
+        <w:keepLines/>
+        <w:autoSpaceDE w:val="0"/>
+        <w:autoSpaceDN w:val="0"/>
+        <w:adjustRightInd w:val="0"/>
+        <w:spacing w:before="240" w:after="0" w:line="259" w:lineRule="atLeast"/>
+        <w:ind w:left="1080"/>
+        <w:rPr>
+          <w:color w:val="1CADE4" w:themeColor="accent1"/>
+          <w:sz w:val="28"/>
+          <w:szCs w:val="28"/>
+          <w14:shadow w14:blurRad="38100" w14:dist="25400" w14:dir="5400000" w14:sx="100000" w14:sy="100000" w14:kx="0" w14:ky="0" w14:algn="ctr">
+            <w14:srgbClr w14:val="6E747A">
+              <w14:alpha w14:val="57000"/>
+            </w14:srgbClr>
+          </w14:shadow>
+          <w14:textOutline w14:w="0" w14:cap="flat" w14:cmpd="sng" w14:algn="ctr">
+            <w14:noFill/>
+            <w14:prstDash w14:val="solid"/>
+            <w14:round/>
+          </w14:textOutline>
+        </w:rPr>
+      </w:pPr>
+      <w:r>
+        <w:rPr>
+          <w:color w:val="1CADE4" w:themeColor="accent1"/>
+          <w:sz w:val="28"/>
+          <w:szCs w:val="28"/>
+          <w14:shadow w14:blurRad="38100" w14:dist="25400" w14:dir="5400000" w14:sx="100000" w14:sy="100000" w14:kx="0" w14:ky="0" w14:algn="ctr">
+            <w14:srgbClr w14:val="6E747A">
+              <w14:alpha w14:val="57000"/>
+            </w14:srgbClr>
+          </w14:shadow>
+          <w14:textOutline w14:w="0" w14:cap="flat" w14:cmpd="sng" w14:algn="ctr">
+            <w14:noFill/>
+            <w14:prstDash w14:val="solid"/>
+            <w14:round/>
+          </w14:textOutline>
+        </w:rPr>
+        <w:t>2. 2 Le choix du Wifi</w:t>
+      </w:r>
+    </w:p>
+    <w:p>
+      <w:pPr>
+        <w:pStyle w:val="Paragraphedeliste"/>
+        <w:keepNext/>
+        <w:keepLines/>
+        <w:autoSpaceDE w:val="0"/>
+        <w:autoSpaceDN w:val="0"/>
+        <w:adjustRightInd w:val="0"/>
+        <w:spacing w:before="240" w:after="0" w:line="259" w:lineRule="atLeast"/>
+        <w:ind w:left="1080"/>
+        <w:rPr>
+          <w:color w:val="1CADE4" w:themeColor="accent1"/>
+          <w:sz w:val="28"/>
+          <w:szCs w:val="28"/>
+          <w14:shadow w14:blurRad="38100" w14:dist="25400" w14:dir="5400000" w14:sx="100000" w14:sy="100000" w14:kx="0" w14:ky="0" w14:algn="ctr">
+            <w14:srgbClr w14:val="6E747A">
+              <w14:alpha w14:val="57000"/>
+            </w14:srgbClr>
+          </w14:shadow>
+          <w14:textOutline w14:w="0" w14:cap="flat" w14:cmpd="sng" w14:algn="ctr">
+            <w14:noFill/>
+            <w14:prstDash w14:val="solid"/>
+            <w14:round/>
+          </w14:textOutline>
+        </w:rPr>
+      </w:pPr>
+    </w:p>
+    <w:p>
+      <w:pPr>
+        <w:pStyle w:val="Paragraphedeliste"/>
+        <w:keepNext/>
+        <w:keepLines/>
+        <w:autoSpaceDE w:val="0"/>
+        <w:autoSpaceDN w:val="0"/>
+        <w:adjustRightInd w:val="0"/>
+        <w:spacing w:before="240" w:after="0" w:line="259" w:lineRule="atLeast"/>
+        <w:ind w:left="1080"/>
+        <w:rPr>
+          <w:rFonts w:ascii="Calibri Light" w:hAnsi="Calibri Light" w:cs="Calibri Light"/>
+          <w:lang w:val="fr"/>
+        </w:rPr>
+      </w:pPr>
+      <w:r>
+        <w:rPr>
+          <w:rFonts w:ascii="Calibri Light" w:hAnsi="Calibri Light" w:cs="Calibri Light"/>
+          <w:lang w:val="fr"/>
+        </w:rPr>
+        <w:t>Dans notre cas le wifi est le choix le plus simple et efficace car un réseau lapro est déjà établie partout dans l’établissement donc pour notre projet on en profitera pour relier plusieurs réseaux .</w:t>
+      </w:r>
+    </w:p>
+    <w:p>
+      <w:pPr>
+        <w:pStyle w:val="Paragraphedeliste"/>
+        <w:keepNext/>
+        <w:keepLines/>
+        <w:autoSpaceDE w:val="0"/>
+        <w:autoSpaceDN w:val="0"/>
+        <w:adjustRightInd w:val="0"/>
+        <w:spacing w:before="240" w:after="0" w:line="259" w:lineRule="atLeast"/>
+        <w:ind w:left="1080"/>
+        <w:rPr>
+          <w:rFonts w:ascii="Calibri Light" w:hAnsi="Calibri Light" w:cs="Calibri Light"/>
+          <w:lang w:val="fr"/>
+        </w:rPr>
+      </w:pPr>
+    </w:p>
+    <w:p>
+      <w:pPr>
+        <w:pStyle w:val="Paragraphedeliste"/>
+        <w:keepNext/>
+        <w:keepLines/>
+        <w:autoSpaceDE w:val="0"/>
+        <w:autoSpaceDN w:val="0"/>
+        <w:adjustRightInd w:val="0"/>
+        <w:spacing w:before="240" w:after="0" w:line="259" w:lineRule="atLeast"/>
+        <w:ind w:left="1080"/>
+        <w:rPr>
+          <w:rFonts w:ascii="Calibri Light" w:hAnsi="Calibri Light" w:cs="Calibri Light"/>
+          <w:lang w:val="fr"/>
+        </w:rPr>
+      </w:pPr>
+    </w:p>
+    <w:p>
+      <w:pPr>
+        <w:pStyle w:val="Paragraphedeliste"/>
+        <w:keepNext/>
+        <w:keepLines/>
+        <w:autoSpaceDE w:val="0"/>
+        <w:autoSpaceDN w:val="0"/>
+        <w:adjustRightInd w:val="0"/>
+        <w:spacing w:before="240" w:after="0" w:line="259" w:lineRule="atLeast"/>
+        <w:ind w:left="1080"/>
+        <w:rPr>
+          <w:rFonts w:ascii="Calibri Light" w:hAnsi="Calibri Light" w:cs="Calibri Light"/>
+          <w:lang w:val="fr"/>
+        </w:rPr>
+      </w:pPr>
+    </w:p>
+    <w:p>
+      <w:pPr>
+        <w:pStyle w:val="Paragraphedeliste"/>
+        <w:keepNext/>
+        <w:keepLines/>
+        <w:autoSpaceDE w:val="0"/>
+        <w:autoSpaceDN w:val="0"/>
+        <w:adjustRightInd w:val="0"/>
+        <w:spacing w:before="240" w:after="0" w:line="259" w:lineRule="atLeast"/>
+        <w:ind w:left="1080"/>
+        <w:rPr>
+          <w:rFonts w:ascii="Calibri Light" w:hAnsi="Calibri Light" w:cs="Calibri Light"/>
+          <w:lang w:val="fr"/>
+        </w:rPr>
+      </w:pPr>
+    </w:p>
+    <w:p>
+      <w:pPr>
+        <w:pStyle w:val="Paragraphedeliste"/>
+        <w:keepNext/>
+        <w:keepLines/>
+        <w:autoSpaceDE w:val="0"/>
+        <w:autoSpaceDN w:val="0"/>
+        <w:adjustRightInd w:val="0"/>
+        <w:spacing w:before="240" w:after="0" w:line="259" w:lineRule="atLeast"/>
+        <w:ind w:left="1080"/>
+        <w:rPr>
+          <w:rFonts w:ascii="Calibri Light" w:hAnsi="Calibri Light" w:cs="Calibri Light"/>
+          <w:lang w:val="fr"/>
+        </w:rPr>
+      </w:pPr>
+    </w:p>
+    <w:p>
+      <w:pPr>
+        <w:pStyle w:val="Paragraphedeliste"/>
+        <w:keepNext/>
+        <w:keepLines/>
+        <w:autoSpaceDE w:val="0"/>
+        <w:autoSpaceDN w:val="0"/>
+        <w:adjustRightInd w:val="0"/>
+        <w:spacing w:before="240" w:after="0" w:line="259" w:lineRule="atLeast"/>
+        <w:ind w:left="1080"/>
+        <w:rPr>
+          <w:rFonts w:ascii="Calibri Light" w:hAnsi="Calibri Light" w:cs="Calibri Light"/>
+          <w:lang w:val="fr"/>
+        </w:rPr>
+      </w:pPr>
+    </w:p>
+    <w:p>
+      <w:pPr>
+        <w:pStyle w:val="Paragraphedeliste"/>
+        <w:keepNext/>
+        <w:keepLines/>
+        <w:autoSpaceDE w:val="0"/>
+        <w:autoSpaceDN w:val="0"/>
+        <w:adjustRightInd w:val="0"/>
+        <w:spacing w:before="240" w:after="0" w:line="259" w:lineRule="atLeast"/>
+        <w:ind w:left="1080"/>
+        <w:rPr>
+          <w:rFonts w:ascii="Calibri Light" w:hAnsi="Calibri Light" w:cs="Calibri Light"/>
+          <w:lang w:val="fr"/>
+        </w:rPr>
+      </w:pPr>
+    </w:p>
+    <w:p>
+      <w:pPr>
+        <w:pStyle w:val="Paragraphedeliste"/>
+        <w:keepNext/>
+        <w:keepLines/>
+        <w:autoSpaceDE w:val="0"/>
+        <w:autoSpaceDN w:val="0"/>
+        <w:adjustRightInd w:val="0"/>
+        <w:spacing w:before="240" w:after="0" w:line="259" w:lineRule="atLeast"/>
+        <w:ind w:left="1080"/>
+        <w:rPr>
+          <w:rFonts w:ascii="Calibri Light" w:hAnsi="Calibri Light" w:cs="Calibri Light"/>
+          <w:lang w:val="fr"/>
+        </w:rPr>
+      </w:pPr>
+    </w:p>
+    <w:p>
+      <w:pPr>
+        <w:pStyle w:val="Paragraphedeliste"/>
+        <w:keepNext/>
+        <w:keepLines/>
+        <w:autoSpaceDE w:val="0"/>
+        <w:autoSpaceDN w:val="0"/>
+        <w:adjustRightInd w:val="0"/>
+        <w:spacing w:before="240" w:after="0" w:line="259" w:lineRule="atLeast"/>
+        <w:ind w:left="1080"/>
+        <w:rPr>
+          <w:rFonts w:ascii="Calibri Light" w:hAnsi="Calibri Light" w:cs="Calibri Light"/>
+          <w:lang w:val="fr"/>
+        </w:rPr>
+      </w:pPr>
+    </w:p>
+    <w:p>
+      <w:pPr>
+        <w:pStyle w:val="Paragraphedeliste"/>
+        <w:keepNext/>
+        <w:keepLines/>
+        <w:autoSpaceDE w:val="0"/>
+        <w:autoSpaceDN w:val="0"/>
+        <w:adjustRightInd w:val="0"/>
+        <w:spacing w:before="240" w:after="0" w:line="259" w:lineRule="atLeast"/>
+        <w:ind w:left="1080"/>
+        <w:rPr>
+          <w:rFonts w:ascii="Calibri Light" w:hAnsi="Calibri Light" w:cs="Calibri Light"/>
+          <w:lang w:val="fr"/>
+        </w:rPr>
+      </w:pPr>
+      <w:bookmarkStart w:id="26" w:name="_GoBack"/>
       <w:bookmarkEnd w:id="26"/>
     </w:p>
-    <w:p/>
-    <w:p/>
-    <w:p>
-      <w:pPr>
-        <w:pStyle w:val="Titre3"/>
-      </w:pPr>
-      <w:bookmarkStart w:id="27" w:name="_Toc33884996"/>
-      <w:r>
-        <w:t>Etude du Wifi</w:t>
+    <w:p>
+      <w:pPr>
+        <w:pStyle w:val="Paragraphedeliste"/>
+        <w:keepNext/>
+        <w:keepLines/>
+        <w:autoSpaceDE w:val="0"/>
+        <w:autoSpaceDN w:val="0"/>
+        <w:adjustRightInd w:val="0"/>
+        <w:spacing w:before="240" w:after="0" w:line="259" w:lineRule="atLeast"/>
+        <w:ind w:left="1080"/>
+        <w:rPr>
+          <w:color w:val="1CADE4" w:themeColor="accent1"/>
+          <w:sz w:val="28"/>
+          <w:szCs w:val="28"/>
+          <w14:shadow w14:blurRad="38100" w14:dist="25400" w14:dir="5400000" w14:sx="100000" w14:sy="100000" w14:kx="0" w14:ky="0" w14:algn="ctr">
+            <w14:srgbClr w14:val="6E747A">
+              <w14:alpha w14:val="57000"/>
+            </w14:srgbClr>
+          </w14:shadow>
+          <w14:textOutline w14:w="0" w14:cap="flat" w14:cmpd="sng" w14:algn="ctr">
+            <w14:noFill/>
+            <w14:prstDash w14:val="solid"/>
+            <w14:round/>
+          </w14:textOutline>
+        </w:rPr>
+      </w:pPr>
+      <w:r>
+        <w:rPr>
+          <w:color w:val="1CADE4" w:themeColor="accent1"/>
+          <w:sz w:val="28"/>
+          <w:szCs w:val="28"/>
+          <w14:shadow w14:blurRad="38100" w14:dist="25400" w14:dir="5400000" w14:sx="100000" w14:sy="100000" w14:kx="0" w14:ky="0" w14:algn="ctr">
+            <w14:srgbClr w14:val="6E747A">
+              <w14:alpha w14:val="57000"/>
+            </w14:srgbClr>
+          </w14:shadow>
+          <w14:textOutline w14:w="0" w14:cap="flat" w14:cmpd="sng" w14:algn="ctr">
+            <w14:noFill/>
+            <w14:prstDash w14:val="solid"/>
+            <w14:round/>
+          </w14:textOutline>
+        </w:rPr>
+        <w:t>2. 3 Comparaison du Wifi</w:t>
+      </w:r>
+    </w:p>
+    <w:p>
+      <w:pPr>
+        <w:pStyle w:val="Paragraphedeliste"/>
+        <w:keepNext/>
+        <w:keepLines/>
+        <w:autoSpaceDE w:val="0"/>
+        <w:autoSpaceDN w:val="0"/>
+        <w:adjustRightInd w:val="0"/>
+        <w:spacing w:before="240" w:after="0" w:line="259" w:lineRule="atLeast"/>
+        <w:ind w:left="1080"/>
+        <w:rPr>
+          <w:color w:val="1CADE4" w:themeColor="accent1"/>
+          <w:sz w:val="28"/>
+          <w:szCs w:val="28"/>
+          <w14:shadow w14:blurRad="38100" w14:dist="25400" w14:dir="5400000" w14:sx="100000" w14:sy="100000" w14:kx="0" w14:ky="0" w14:algn="ctr">
+            <w14:srgbClr w14:val="6E747A">
+              <w14:alpha w14:val="57000"/>
+            </w14:srgbClr>
+          </w14:shadow>
+          <w14:textOutline w14:w="0" w14:cap="flat" w14:cmpd="sng" w14:algn="ctr">
+            <w14:noFill/>
+            <w14:prstDash w14:val="solid"/>
+            <w14:round/>
+          </w14:textOutline>
+        </w:rPr>
+      </w:pPr>
+    </w:p>
+    <w:p>
+      <w:pPr>
+        <w:pStyle w:val="Paragraphedeliste"/>
+        <w:keepNext/>
+        <w:keepLines/>
+        <w:autoSpaceDE w:val="0"/>
+        <w:autoSpaceDN w:val="0"/>
+        <w:adjustRightInd w:val="0"/>
+        <w:spacing w:before="240" w:after="0" w:line="259" w:lineRule="atLeast"/>
+        <w:ind w:left="1080"/>
+        <w:rPr>
+          <w:color w:val="1CADE4" w:themeColor="accent1"/>
+          <w:sz w:val="28"/>
+          <w:szCs w:val="28"/>
+          <w14:shadow w14:blurRad="38100" w14:dist="25400" w14:dir="5400000" w14:sx="100000" w14:sy="100000" w14:kx="0" w14:ky="0" w14:algn="ctr">
+            <w14:srgbClr w14:val="6E747A">
+              <w14:alpha w14:val="57000"/>
+            </w14:srgbClr>
+          </w14:shadow>
+          <w14:textOutline w14:w="0" w14:cap="flat" w14:cmpd="sng" w14:algn="ctr">
+            <w14:noFill/>
+            <w14:prstDash w14:val="solid"/>
+            <w14:round/>
+          </w14:textOutline>
+        </w:rPr>
+      </w:pPr>
+    </w:p>
+    <w:p>
+      <w:pPr>
+        <w:pStyle w:val="Paragraphedeliste"/>
+        <w:keepNext/>
+        <w:keepLines/>
+        <w:autoSpaceDE w:val="0"/>
+        <w:autoSpaceDN w:val="0"/>
+        <w:adjustRightInd w:val="0"/>
+        <w:spacing w:before="240" w:after="0" w:line="259" w:lineRule="atLeast"/>
+        <w:ind w:left="1080"/>
+        <w:rPr>
+          <w:rFonts w:ascii="Calibri Light" w:hAnsi="Calibri Light" w:cs="Calibri Light"/>
+          <w:lang w:val="fr"/>
+        </w:rPr>
+      </w:pPr>
+    </w:p>
+    <w:p>
+      <w:pPr>
+        <w:pStyle w:val="Paragraphedeliste"/>
+        <w:keepNext/>
+        <w:keepLines/>
+        <w:autoSpaceDE w:val="0"/>
+        <w:autoSpaceDN w:val="0"/>
+        <w:adjustRightInd w:val="0"/>
+        <w:spacing w:before="240" w:after="0" w:line="259" w:lineRule="atLeast"/>
+        <w:ind w:left="1080"/>
+        <w:rPr>
+          <w:color w:val="1CADE4" w:themeColor="accent1"/>
+          <w:sz w:val="28"/>
+          <w:szCs w:val="28"/>
+          <w14:shadow w14:blurRad="38100" w14:dist="25400" w14:dir="5400000" w14:sx="100000" w14:sy="100000" w14:kx="0" w14:ky="0" w14:algn="ctr">
+            <w14:srgbClr w14:val="6E747A">
+              <w14:alpha w14:val="57000"/>
+            </w14:srgbClr>
+          </w14:shadow>
+          <w14:textOutline w14:w="0" w14:cap="flat" w14:cmpd="sng" w14:algn="ctr">
+            <w14:noFill/>
+            <w14:prstDash w14:val="solid"/>
+            <w14:round/>
+          </w14:textOutline>
+        </w:rPr>
+      </w:pPr>
+    </w:p>
+    <w:p>
+      <w:pPr>
+        <w:pStyle w:val="Paragraphedeliste"/>
+        <w:keepNext/>
+        <w:keepLines/>
+        <w:autoSpaceDE w:val="0"/>
+        <w:autoSpaceDN w:val="0"/>
+        <w:adjustRightInd w:val="0"/>
+        <w:spacing w:before="240" w:after="0" w:line="259" w:lineRule="atLeast"/>
+        <w:ind w:left="1080"/>
+        <w:rPr>
+          <w:color w:val="1CADE4" w:themeColor="accent1"/>
+          <w:sz w:val="28"/>
+          <w:szCs w:val="28"/>
+          <w14:shadow w14:blurRad="38100" w14:dist="25400" w14:dir="5400000" w14:sx="100000" w14:sy="100000" w14:kx="0" w14:ky="0" w14:algn="ctr">
+            <w14:srgbClr w14:val="6E747A">
+              <w14:alpha w14:val="57000"/>
+            </w14:srgbClr>
+          </w14:shadow>
+          <w14:textOutline w14:w="0" w14:cap="flat" w14:cmpd="sng" w14:algn="ctr">
+            <w14:noFill/>
+            <w14:prstDash w14:val="solid"/>
+            <w14:round/>
+          </w14:textOutline>
+        </w:rPr>
+      </w:pPr>
+      <w:r>
+        <w:rPr>
+          <w:noProof/>
+          <w:lang w:eastAsia="fr-FR"/>
+        </w:rPr>
+        <w:drawing>
+          <wp:anchor distT="0" distB="0" distL="114300" distR="114300" simplePos="0" relativeHeight="251679744" behindDoc="0" locked="0" layoutInCell="1" allowOverlap="1" wp14:anchorId="5722A5D3" wp14:editId="674085BD">
+            <wp:simplePos x="0" y="0"/>
+            <wp:positionH relativeFrom="margin">
+              <wp:posOffset>-315595</wp:posOffset>
+            </wp:positionH>
+            <wp:positionV relativeFrom="paragraph">
+              <wp:posOffset>90805</wp:posOffset>
+            </wp:positionV>
+            <wp:extent cx="6328410" cy="2505075"/>
+            <wp:effectExtent l="0" t="0" r="0" b="9525"/>
+            <wp:wrapTopAndBottom/>
+            <wp:docPr id="37" name="Image 37"/>
+            <wp:cNvGraphicFramePr>
+              <a:graphicFrameLocks xmlns:a="http://schemas.openxmlformats.org/drawingml/2006/main" noChangeAspect="1"/>
+            </wp:cNvGraphicFramePr>
+            <a:graphic xmlns:a="http://schemas.openxmlformats.org/drawingml/2006/main">
+              <a:graphicData uri="http://schemas.openxmlformats.org/drawingml/2006/picture">
+                <pic:pic xmlns:pic="http://schemas.openxmlformats.org/drawingml/2006/picture">
+                  <pic:nvPicPr>
+                    <pic:cNvPr id="1" name=""/>
+                    <pic:cNvPicPr/>
+                  </pic:nvPicPr>
+                  <pic:blipFill>
+                    <a:blip r:embed="rId24">
+                      <a:extLst>
+                        <a:ext uri="{28A0092B-C50C-407E-A947-70E740481C1C}">
+                          <a14:useLocalDpi xmlns:a14="http://schemas.microsoft.com/office/drawing/2010/main" val="0"/>
+                        </a:ext>
+                      </a:extLst>
+                    </a:blip>
+                    <a:stretch>
+                      <a:fillRect/>
+                    </a:stretch>
+                  </pic:blipFill>
+                  <pic:spPr>
+                    <a:xfrm>
+                      <a:off x="0" y="0"/>
+                      <a:ext cx="6328410" cy="2505075"/>
+                    </a:xfrm>
+                    <a:prstGeom prst="rect">
+                      <a:avLst/>
+                    </a:prstGeom>
+                  </pic:spPr>
+                </pic:pic>
+              </a:graphicData>
+            </a:graphic>
+            <wp14:sizeRelH relativeFrom="page">
+              <wp14:pctWidth>0</wp14:pctWidth>
+            </wp14:sizeRelH>
+            <wp14:sizeRelV relativeFrom="page">
+              <wp14:pctHeight>0</wp14:pctHeight>
+            </wp14:sizeRelV>
+          </wp:anchor>
+        </w:drawing>
+      </w:r>
+    </w:p>
+    <w:p>
+      <w:pPr>
+        <w:keepNext/>
+        <w:keepLines/>
+        <w:autoSpaceDE w:val="0"/>
+        <w:autoSpaceDN w:val="0"/>
+        <w:adjustRightInd w:val="0"/>
+        <w:spacing w:before="240" w:after="0" w:line="259" w:lineRule="atLeast"/>
+        <w:rPr>
+          <w:rFonts w:ascii="Calibri Light" w:hAnsi="Calibri Light" w:cs="Calibri Light"/>
+          <w:lang w:val="fr"/>
+        </w:rPr>
+      </w:pPr>
+      <w:r>
+        <w:rPr>
+          <w:rFonts w:ascii="Calibri Light" w:hAnsi="Calibri Light" w:cs="Calibri Light"/>
+          <w:lang w:val="fr"/>
+        </w:rPr>
+        <w:t>Dans notre cas l’utilisation du wifi en 5GHz est plus intéressante car la portée est plus élevé tout en ayant un gros débit nécessaire à la transmission des requêtes SQL.</w:t>
+      </w:r>
+    </w:p>
+    <w:p>
+      <w:pPr>
+        <w:keepNext/>
+        <w:keepLines/>
+        <w:autoSpaceDE w:val="0"/>
+        <w:autoSpaceDN w:val="0"/>
+        <w:adjustRightInd w:val="0"/>
+        <w:spacing w:before="240" w:after="0" w:line="259" w:lineRule="atLeast"/>
+        <w:rPr>
+          <w:rFonts w:ascii="Calibri Light" w:hAnsi="Calibri Light" w:cs="Calibri Light"/>
+          <w:lang w:val="fr"/>
+        </w:rPr>
+      </w:pPr>
+    </w:p>
+    <w:p>
+      <w:pPr>
+        <w:keepNext/>
+        <w:keepLines/>
+        <w:autoSpaceDE w:val="0"/>
+        <w:autoSpaceDN w:val="0"/>
+        <w:adjustRightInd w:val="0"/>
+        <w:spacing w:before="240" w:after="0" w:line="259" w:lineRule="atLeast"/>
+        <w:rPr>
+          <w:rFonts w:ascii="Calibri Light" w:hAnsi="Calibri Light" w:cs="Calibri Light"/>
+          <w:lang w:val="fr"/>
+        </w:rPr>
+      </w:pPr>
+    </w:p>
+    <w:p>
+      <w:pPr>
+        <w:keepNext/>
+        <w:keepLines/>
+        <w:autoSpaceDE w:val="0"/>
+        <w:autoSpaceDN w:val="0"/>
+        <w:adjustRightInd w:val="0"/>
+        <w:spacing w:before="240" w:after="0" w:line="259" w:lineRule="atLeast"/>
+        <w:rPr>
+          <w:color w:val="1CADE4" w:themeColor="accent1"/>
+          <w:sz w:val="28"/>
+          <w:szCs w:val="28"/>
+          <w14:shadow w14:blurRad="38100" w14:dist="25400" w14:dir="5400000" w14:sx="100000" w14:sy="100000" w14:kx="0" w14:ky="0" w14:algn="ctr">
+            <w14:srgbClr w14:val="6E747A">
+              <w14:alpha w14:val="57000"/>
+            </w14:srgbClr>
+          </w14:shadow>
+          <w14:textOutline w14:w="0" w14:cap="flat" w14:cmpd="sng" w14:algn="ctr">
+            <w14:noFill/>
+            <w14:prstDash w14:val="solid"/>
+            <w14:round/>
+          </w14:textOutline>
+        </w:rPr>
+      </w:pPr>
+    </w:p>
+    <w:p>
+      <w:pPr>
+        <w:pStyle w:val="Paragraphedeliste"/>
+        <w:keepNext/>
+        <w:keepLines/>
+        <w:autoSpaceDE w:val="0"/>
+        <w:autoSpaceDN w:val="0"/>
+        <w:adjustRightInd w:val="0"/>
+        <w:spacing w:before="240" w:after="0" w:line="259" w:lineRule="atLeast"/>
+        <w:ind w:left="1080"/>
+        <w:rPr>
+          <w:color w:val="1CADE4" w:themeColor="accent1"/>
+          <w:sz w:val="28"/>
+          <w:szCs w:val="28"/>
+          <w14:shadow w14:blurRad="38100" w14:dist="25400" w14:dir="5400000" w14:sx="100000" w14:sy="100000" w14:kx="0" w14:ky="0" w14:algn="ctr">
+            <w14:srgbClr w14:val="6E747A">
+              <w14:alpha w14:val="57000"/>
+            </w14:srgbClr>
+          </w14:shadow>
+          <w14:textOutline w14:w="0" w14:cap="flat" w14:cmpd="sng" w14:algn="ctr">
+            <w14:noFill/>
+            <w14:prstDash w14:val="solid"/>
+            <w14:round/>
+          </w14:textOutline>
+        </w:rPr>
+      </w:pPr>
+    </w:p>
+    <w:p>
+      <w:pPr>
+        <w:keepNext/>
+        <w:keepLines/>
+        <w:autoSpaceDE w:val="0"/>
+        <w:autoSpaceDN w:val="0"/>
+        <w:adjustRightInd w:val="0"/>
+        <w:spacing w:before="240" w:after="0" w:line="259" w:lineRule="atLeast"/>
+        <w:ind w:left="720"/>
+        <w:rPr>
+          <w:rFonts w:ascii="Calibri Light" w:hAnsi="Calibri Light" w:cs="Calibri Light"/>
+          <w:b/>
+          <w:bCs/>
+          <w:color w:val="1CADE4" w:themeColor="accent1"/>
+          <w:sz w:val="32"/>
+          <w:szCs w:val="32"/>
+          <w:lang w:val="fr"/>
+          <w14:shadow w14:blurRad="38100" w14:dist="25400" w14:dir="5400000" w14:sx="100000" w14:sy="100000" w14:kx="0" w14:ky="0" w14:algn="ctr">
+            <w14:srgbClr w14:val="6E747A">
+              <w14:alpha w14:val="57000"/>
+            </w14:srgbClr>
+          </w14:shadow>
+          <w14:textOutline w14:w="0" w14:cap="flat" w14:cmpd="sng" w14:algn="ctr">
+            <w14:noFill/>
+            <w14:prstDash w14:val="solid"/>
+            <w14:round/>
+          </w14:textOutline>
+        </w:rPr>
+      </w:pPr>
+    </w:p>
+    <w:p>
+      <w:pPr>
+        <w:keepNext/>
+        <w:keepLines/>
+        <w:autoSpaceDE w:val="0"/>
+        <w:autoSpaceDN w:val="0"/>
+        <w:adjustRightInd w:val="0"/>
+        <w:spacing w:before="240" w:after="0" w:line="259" w:lineRule="atLeast"/>
+        <w:ind w:left="720"/>
+        <w:rPr>
+          <w:rFonts w:ascii="Calibri Light" w:hAnsi="Calibri Light" w:cs="Calibri Light"/>
+          <w:b/>
+          <w:bCs/>
+          <w:color w:val="1CADE4" w:themeColor="accent1"/>
+          <w:sz w:val="32"/>
+          <w:szCs w:val="32"/>
+          <w:lang w:val="fr"/>
+          <w14:shadow w14:blurRad="38100" w14:dist="25400" w14:dir="5400000" w14:sx="100000" w14:sy="100000" w14:kx="0" w14:ky="0" w14:algn="ctr">
+            <w14:srgbClr w14:val="6E747A">
+              <w14:alpha w14:val="57000"/>
+            </w14:srgbClr>
+          </w14:shadow>
+          <w14:textOutline w14:w="0" w14:cap="flat" w14:cmpd="sng" w14:algn="ctr">
+            <w14:noFill/>
+            <w14:prstDash w14:val="solid"/>
+            <w14:round/>
+          </w14:textOutline>
+        </w:rPr>
+      </w:pPr>
+    </w:p>
+    <w:p>
+      <w:pPr>
+        <w:keepNext/>
+        <w:keepLines/>
+        <w:autoSpaceDE w:val="0"/>
+        <w:autoSpaceDN w:val="0"/>
+        <w:adjustRightInd w:val="0"/>
+        <w:spacing w:before="240" w:after="0" w:line="259" w:lineRule="atLeast"/>
+        <w:ind w:left="720"/>
+        <w:jc w:val="center"/>
+        <w:rPr>
+          <w:rFonts w:ascii="Calibri Light" w:hAnsi="Calibri Light" w:cs="Calibri Light"/>
+          <w:b/>
+          <w:bCs/>
+          <w:sz w:val="44"/>
+          <w:szCs w:val="44"/>
+          <w:u w:val="single"/>
+          <w:lang w:val="fr"/>
+        </w:rPr>
+      </w:pPr>
+    </w:p>
+    <w:p>
+      <w:pPr>
+        <w:rPr>
+          <w:lang w:val="fr"/>
+        </w:rPr>
+      </w:pPr>
+    </w:p>
+    <w:p/>
+    <w:p/>
+    <w:p/>
+    <w:p/>
+    <w:p/>
+    <w:p/>
+    <w:p/>
+    <w:p>
+      <w:pPr>
+        <w:pStyle w:val="Titre2"/>
+      </w:pPr>
+      <w:bookmarkStart w:id="27" w:name="_Toc33884997"/>
+      <w:r>
+        <w:t>Recette</w:t>
       </w:r>
       <w:bookmarkEnd w:id="27"/>
     </w:p>
     <w:p/>
-    <w:p/>
-    <w:p/>
-    <w:p/>
-    <w:p/>
-    <w:p/>
-    <w:p/>
-    <w:p/>
-    <w:p/>
     <w:p>
       <w:pPr>
         <w:pStyle w:val="Titre2"/>
       </w:pPr>
-      <w:bookmarkStart w:id="28" w:name="_Toc33884997"/>
-      <w:r>
-        <w:t>Recette</w:t>
+      <w:bookmarkStart w:id="28" w:name="_Toc33884998"/>
+      <w:r>
+        <w:t>Tests d’intégration du prototype</w:t>
       </w:r>
       <w:bookmarkEnd w:id="28"/>
     </w:p>
@@ -6600,68 +8201,56 @@
       <w:pPr>
         <w:pStyle w:val="Titre2"/>
       </w:pPr>
-      <w:bookmarkStart w:id="29" w:name="_Toc33884998"/>
-      <w:r>
-        <w:t>Tests d’intégration du prototype</w:t>
+      <w:r>
+        <w:rPr>
+          <w:u w:val="none"/>
+        </w:rPr>
+        <w:t xml:space="preserve"> </w:t>
+      </w:r>
+      <w:bookmarkStart w:id="29" w:name="_Toc33884999"/>
+      <w:r>
+        <w:t>Avancement et Conclusion</w:t>
       </w:r>
       <w:bookmarkEnd w:id="29"/>
     </w:p>
     <w:p/>
-    <w:p>
-      <w:pPr>
-        <w:pStyle w:val="Titre2"/>
-      </w:pPr>
-      <w:r>
-        <w:rPr>
-          <w:u w:val="none"/>
-        </w:rPr>
+    <w:p/>
+    <w:p/>
+    <w:p/>
+    <w:p/>
+    <w:p/>
+    <w:p/>
+    <w:p/>
+    <w:p/>
+    <w:p/>
+    <w:p/>
+    <w:p>
+      <w:pPr>
+        <w:pStyle w:val="Titre1"/>
+      </w:pPr>
+      <w:bookmarkStart w:id="30" w:name="_Toc33885000"/>
+      <w:r>
+        <w:t>PARTIE 2</w:t>
+      </w:r>
+      <w:r>
+        <w:t xml:space="preserve"> : </w:t>
+      </w:r>
+      <w:r>
+        <w:t>PARTIE</w:t>
+      </w:r>
+      <w:r>
         <w:t xml:space="preserve"> </w:t>
       </w:r>
-      <w:bookmarkStart w:id="30" w:name="_Toc33884999"/>
-      <w:r>
-        <w:t>Avancement et Conclusion</w:t>
+      <w:r>
+        <w:t xml:space="preserve">INDIVIDUEL </w:t>
+      </w:r>
+      <w:r>
+        <w:t>VICTOR</w:t>
+      </w:r>
+      <w:r>
+        <w:t xml:space="preserve"> GOSSELIN</w:t>
       </w:r>
       <w:bookmarkEnd w:id="30"/>
-    </w:p>
-    <w:p/>
-    <w:p/>
-    <w:p/>
-    <w:p/>
-    <w:p/>
-    <w:p/>
-    <w:p/>
-    <w:p/>
-    <w:p/>
-    <w:p/>
-    <w:p/>
-    <w:p>
-      <w:pPr>
-        <w:pStyle w:val="Titre1"/>
-      </w:pPr>
-      <w:bookmarkStart w:id="31" w:name="_Toc33885000"/>
-      <w:r>
-        <w:lastRenderedPageBreak/>
-        <w:t>PARTIE 2</w:t>
-      </w:r>
-      <w:r>
-        <w:t xml:space="preserve"> : </w:t>
-      </w:r>
-      <w:r>
-        <w:t>PARTIE</w:t>
-      </w:r>
-      <w:r>
-        <w:t xml:space="preserve"> </w:t>
-      </w:r>
-      <w:r>
-        <w:t xml:space="preserve">INDIVIDUEL </w:t>
-      </w:r>
-      <w:r>
-        <w:t>VICTOR</w:t>
-      </w:r>
-      <w:r>
-        <w:t xml:space="preserve"> GOSSELIN</w:t>
-      </w:r>
-      <w:bookmarkEnd w:id="31"/>
       <w:r>
         <w:t xml:space="preserve"> </w:t>
       </w:r>
@@ -6731,6 +8320,7 @@
         <w:rPr>
           <w:highlight w:val="yellow"/>
         </w:rPr>
+        <w:lastRenderedPageBreak/>
         <w:t xml:space="preserve">Module sous-test </w:t>
       </w:r>
     </w:p>
@@ -6834,95 +8424,94 @@
         <w:pStyle w:val="Titre1"/>
       </w:pPr>
       <w:r>
+        <w:t>PARTIE 3 : PARTIE INDIVIDUEL MAT</w:t>
+      </w:r>
+      <w:r>
+        <w:t>T</w:t>
+      </w:r>
+      <w:r>
+        <w:t>HIAS JOUEN (ETUDIANT 2)</w:t>
+      </w:r>
+    </w:p>
+    <w:p/>
+    <w:p/>
+    <w:p/>
+    <w:p/>
+    <w:p/>
+    <w:p/>
+    <w:p/>
+    <w:p/>
+    <w:p/>
+    <w:p/>
+    <w:p/>
+    <w:p/>
+    <w:p/>
+    <w:p/>
+    <w:p/>
+    <w:p/>
+    <w:p/>
+    <w:p/>
+    <w:p/>
+    <w:p/>
+    <w:p/>
+    <w:p/>
+    <w:p/>
+    <w:p/>
+    <w:p/>
+    <w:p/>
+    <w:p/>
+    <w:p>
+      <w:pPr>
+        <w:pStyle w:val="Titre1"/>
+      </w:pPr>
+      <w:r>
+        <w:t>PARTIE 4 : PARTIE INDIVIDUEL SERGE LAPRAYE (ETUDIANT 3)</w:t>
+      </w:r>
+    </w:p>
+    <w:p/>
+    <w:p>
+      <w:pPr>
+        <w:pStyle w:val="Titre2"/>
+        <w:rPr>
+          <w:u w:val="none"/>
+        </w:rPr>
+      </w:pPr>
+      <w:r>
+        <w:t>Module de test</w:t>
+      </w:r>
+      <w:r>
+        <w:t xml:space="preserve"> : </w:t>
+      </w:r>
+      <w:r>
+        <w:rPr>
+          <w:u w:val="none"/>
+        </w:rPr>
+        <w:t>Affichage d’une course en temps réel</w:t>
+      </w:r>
+    </w:p>
+    <w:p/>
+    <w:p/>
+    <w:p>
+      <w:pPr>
+        <w:pStyle w:val="Titre2"/>
+      </w:pPr>
+      <w:r>
         <w:lastRenderedPageBreak/>
-        <w:t>PARTIE 3 : PARTIE INDIVIDUEL MAT</w:t>
-      </w:r>
-      <w:r>
-        <w:t>T</w:t>
-      </w:r>
-      <w:r>
-        <w:t>HIAS JOUEN (ETUDIANT 2)</w:t>
-      </w:r>
-    </w:p>
-    <w:p/>
-    <w:p/>
-    <w:p/>
-    <w:p/>
-    <w:p/>
-    <w:p/>
-    <w:p/>
-    <w:p/>
-    <w:p/>
-    <w:p/>
-    <w:p/>
-    <w:p/>
-    <w:p/>
-    <w:p/>
-    <w:p/>
-    <w:p/>
-    <w:p/>
-    <w:p/>
-    <w:p/>
-    <w:p/>
-    <w:p/>
-    <w:p/>
-    <w:p/>
-    <w:p/>
-    <w:p/>
-    <w:p/>
-    <w:p/>
-    <w:p>
-      <w:pPr>
-        <w:pStyle w:val="Titre1"/>
-      </w:pPr>
-      <w:r>
-        <w:lastRenderedPageBreak/>
-        <w:t>PARTIE 4 : PARTIE INDIVIDUEL SERGE LAPRAYE (ETUDIANT 3)</w:t>
-      </w:r>
-    </w:p>
-    <w:p/>
-    <w:p>
-      <w:pPr>
-        <w:pStyle w:val="Titre2"/>
+        <w:t>Module de test</w:t>
+      </w:r>
+      <w:r>
+        <w:t xml:space="preserve"> : </w:t>
+      </w:r>
+      <w:r>
         <w:rPr>
           <w:u w:val="none"/>
         </w:rPr>
-      </w:pPr>
-      <w:r>
-        <w:t>Module de test</w:t>
-      </w:r>
-      <w:r>
-        <w:t xml:space="preserve"> : </w:t>
-      </w:r>
-      <w:r>
-        <w:rPr>
-          <w:u w:val="none"/>
-        </w:rPr>
-        <w:t>Affichage d’une course en temps réel</w:t>
-      </w:r>
-    </w:p>
-    <w:p/>
-    <w:p/>
-    <w:p>
-      <w:pPr>
-        <w:pStyle w:val="Titre2"/>
-      </w:pPr>
-      <w:r>
-        <w:t>Module de test</w:t>
-      </w:r>
-      <w:r>
-        <w:t xml:space="preserve"> : </w:t>
-      </w:r>
-      <w:r>
-        <w:rPr>
-          <w:u w:val="none"/>
-        </w:rPr>
         <w:t>Classe BDD pour étudiant 1 et 2</w:t>
       </w:r>
     </w:p>
     <w:p/>
     <w:sectPr>
-      <w:footerReference w:type="default" r:id="rId23"/>
+      <w:footerReference w:type="default" r:id="rId25"/>
       <w:pgSz w:w="11906" w:h="16838"/>
       <w:pgMar w:top="1417" w:right="1417" w:bottom="1417" w:left="1417" w:header="708" w:footer="708" w:gutter="0"/>
       <w:pgNumType w:start="0"/>
@@ -6983,7 +8572,7 @@
           <w:rPr>
             <w:noProof/>
           </w:rPr>
-          <w:t>19</w:t>
+          <w:t>24</w:t>
         </w:r>
         <w:r>
           <w:fldChar w:fldCharType="end"/>
@@ -7939,6 +9528,95 @@
     </w:lvl>
   </w:abstractNum>
   <w:abstractNum w:abstractNumId="10" w15:restartNumberingAfterBreak="0">
+    <w:nsid w:val="468531CF"/>
+    <w:multiLevelType w:val="hybridMultilevel"/>
+    <w:tmpl w:val="23F256C0"/>
+    <w:lvl w:ilvl="0" w:tplc="A4AE5422">
+      <w:start w:val="1"/>
+      <w:numFmt w:val="decimal"/>
+      <w:lvlText w:val="%1)"/>
+      <w:lvlJc w:val="left"/>
+      <w:pPr>
+        <w:ind w:left="1800" w:hanging="360"/>
+      </w:pPr>
+      <w:rPr>
+        <w:rFonts w:hint="default"/>
+      </w:rPr>
+    </w:lvl>
+    <w:lvl w:ilvl="1" w:tplc="040C0019" w:tentative="1">
+      <w:start w:val="1"/>
+      <w:numFmt w:val="lowerLetter"/>
+      <w:lvlText w:val="%2."/>
+      <w:lvlJc w:val="left"/>
+      <w:pPr>
+        <w:ind w:left="2520" w:hanging="360"/>
+      </w:pPr>
+    </w:lvl>
+    <w:lvl w:ilvl="2" w:tplc="040C001B" w:tentative="1">
+      <w:start w:val="1"/>
+      <w:numFmt w:val="lowerRoman"/>
+      <w:lvlText w:val="%3."/>
+      <w:lvlJc w:val="right"/>
+      <w:pPr>
+        <w:ind w:left="3240" w:hanging="180"/>
+      </w:pPr>
+    </w:lvl>
+    <w:lvl w:ilvl="3" w:tplc="040C000F" w:tentative="1">
+      <w:start w:val="1"/>
+      <w:numFmt w:val="decimal"/>
+      <w:lvlText w:val="%4."/>
+      <w:lvlJc w:val="left"/>
+      <w:pPr>
+        <w:ind w:left="3960" w:hanging="360"/>
+      </w:pPr>
+    </w:lvl>
+    <w:lvl w:ilvl="4" w:tplc="040C0019" w:tentative="1">
+      <w:start w:val="1"/>
+      <w:numFmt w:val="lowerLetter"/>
+      <w:lvlText w:val="%5."/>
+      <w:lvlJc w:val="left"/>
+      <w:pPr>
+        <w:ind w:left="4680" w:hanging="360"/>
+      </w:pPr>
+    </w:lvl>
+    <w:lvl w:ilvl="5" w:tplc="040C001B" w:tentative="1">
+      <w:start w:val="1"/>
+      <w:numFmt w:val="lowerRoman"/>
+      <w:lvlText w:val="%6."/>
+      <w:lvlJc w:val="right"/>
+      <w:pPr>
+        <w:ind w:left="5400" w:hanging="180"/>
+      </w:pPr>
+    </w:lvl>
+    <w:lvl w:ilvl="6" w:tplc="040C000F" w:tentative="1">
+      <w:start w:val="1"/>
+      <w:numFmt w:val="decimal"/>
+      <w:lvlText w:val="%7."/>
+      <w:lvlJc w:val="left"/>
+      <w:pPr>
+        <w:ind w:left="6120" w:hanging="360"/>
+      </w:pPr>
+    </w:lvl>
+    <w:lvl w:ilvl="7" w:tplc="040C0019" w:tentative="1">
+      <w:start w:val="1"/>
+      <w:numFmt w:val="lowerLetter"/>
+      <w:lvlText w:val="%8."/>
+      <w:lvlJc w:val="left"/>
+      <w:pPr>
+        <w:ind w:left="6840" w:hanging="360"/>
+      </w:pPr>
+    </w:lvl>
+    <w:lvl w:ilvl="8" w:tplc="040C001B" w:tentative="1">
+      <w:start w:val="1"/>
+      <w:numFmt w:val="lowerRoman"/>
+      <w:lvlText w:val="%9."/>
+      <w:lvlJc w:val="right"/>
+      <w:pPr>
+        <w:ind w:left="7560" w:hanging="180"/>
+      </w:pPr>
+    </w:lvl>
+  </w:abstractNum>
+  <w:abstractNum w:abstractNumId="11" w15:restartNumberingAfterBreak="0">
     <w:nsid w:val="4CDB3304"/>
     <w:multiLevelType w:val="hybridMultilevel"/>
     <w:tmpl w:val="25408644"/>
@@ -8027,7 +9705,7 @@
       </w:pPr>
     </w:lvl>
   </w:abstractNum>
-  <w:abstractNum w:abstractNumId="11" w15:restartNumberingAfterBreak="0">
+  <w:abstractNum w:abstractNumId="12" w15:restartNumberingAfterBreak="0">
     <w:nsid w:val="503126F9"/>
     <w:multiLevelType w:val="hybridMultilevel"/>
     <w:tmpl w:val="84B23650"/>
@@ -8116,7 +9794,7 @@
       </w:pPr>
     </w:lvl>
   </w:abstractNum>
-  <w:abstractNum w:abstractNumId="12" w15:restartNumberingAfterBreak="0">
+  <w:abstractNum w:abstractNumId="13" w15:restartNumberingAfterBreak="0">
     <w:nsid w:val="53203BC3"/>
     <w:multiLevelType w:val="hybridMultilevel"/>
     <w:tmpl w:val="56EE45CC"/>
@@ -8202,7 +9880,7 @@
       </w:pPr>
     </w:lvl>
   </w:abstractNum>
-  <w:abstractNum w:abstractNumId="13" w15:restartNumberingAfterBreak="0">
+  <w:abstractNum w:abstractNumId="14" w15:restartNumberingAfterBreak="0">
     <w:nsid w:val="53A950DD"/>
     <w:multiLevelType w:val="hybridMultilevel"/>
     <w:tmpl w:val="D50A809A"/>
@@ -8288,7 +9966,7 @@
       </w:pPr>
     </w:lvl>
   </w:abstractNum>
-  <w:abstractNum w:abstractNumId="14" w15:restartNumberingAfterBreak="0">
+  <w:abstractNum w:abstractNumId="15" w15:restartNumberingAfterBreak="0">
     <w:nsid w:val="55091387"/>
     <w:multiLevelType w:val="hybridMultilevel"/>
     <w:tmpl w:val="87BA8190"/>
@@ -8377,7 +10055,7 @@
       </w:pPr>
     </w:lvl>
   </w:abstractNum>
-  <w:abstractNum w:abstractNumId="15" w15:restartNumberingAfterBreak="0">
+  <w:abstractNum w:abstractNumId="16" w15:restartNumberingAfterBreak="0">
     <w:nsid w:val="577F7B3E"/>
     <w:multiLevelType w:val="hybridMultilevel"/>
     <w:tmpl w:val="A752953A"/>
@@ -8467,7 +10145,7 @@
       </w:pPr>
     </w:lvl>
   </w:abstractNum>
-  <w:abstractNum w:abstractNumId="16" w15:restartNumberingAfterBreak="0">
+  <w:abstractNum w:abstractNumId="17" w15:restartNumberingAfterBreak="0">
     <w:nsid w:val="5FE22FEF"/>
     <w:multiLevelType w:val="hybridMultilevel"/>
     <w:tmpl w:val="8F82F9A4"/>
@@ -8556,7 +10234,7 @@
       </w:pPr>
     </w:lvl>
   </w:abstractNum>
-  <w:abstractNum w:abstractNumId="17" w15:restartNumberingAfterBreak="0">
+  <w:abstractNum w:abstractNumId="18" w15:restartNumberingAfterBreak="0">
     <w:nsid w:val="77B701BB"/>
     <w:multiLevelType w:val="hybridMultilevel"/>
     <w:tmpl w:val="B42CA322"/>
@@ -8668,7 +10346,7 @@
       </w:rPr>
     </w:lvl>
   </w:abstractNum>
-  <w:abstractNum w:abstractNumId="18" w15:restartNumberingAfterBreak="0">
+  <w:abstractNum w:abstractNumId="19" w15:restartNumberingAfterBreak="0">
     <w:nsid w:val="7DE47AE0"/>
     <w:multiLevelType w:val="hybridMultilevel"/>
     <w:tmpl w:val="F0102992"/>
@@ -8758,7 +10436,7 @@
       </w:pPr>
     </w:lvl>
   </w:abstractNum>
-  <w:abstractNum w:abstractNumId="19" w15:restartNumberingAfterBreak="0">
+  <w:abstractNum w:abstractNumId="20" w15:restartNumberingAfterBreak="0">
     <w:nsid w:val="7FB17857"/>
     <w:multiLevelType w:val="hybridMultilevel"/>
     <w:tmpl w:val="8E2EDE92"/>
@@ -8851,10 +10529,10 @@
     <w:abstractNumId w:val="9"/>
   </w:num>
   <w:num w:numId="3">
-    <w:abstractNumId w:val="16"/>
+    <w:abstractNumId w:val="17"/>
   </w:num>
   <w:num w:numId="4">
-    <w:abstractNumId w:val="14"/>
+    <w:abstractNumId w:val="15"/>
   </w:num>
   <w:num w:numId="5">
     <w:abstractNumId w:val="0"/>
@@ -8866,7 +10544,7 @@
     <w:abstractNumId w:val="7"/>
   </w:num>
   <w:num w:numId="8">
-    <w:abstractNumId w:val="13"/>
+    <w:abstractNumId w:val="14"/>
   </w:num>
   <w:num w:numId="9">
     <w:abstractNumId w:val="3"/>
@@ -8875,25 +10553,25 @@
     <w:abstractNumId w:val="1"/>
   </w:num>
   <w:num w:numId="11">
-    <w:abstractNumId w:val="15"/>
+    <w:abstractNumId w:val="16"/>
   </w:num>
   <w:num w:numId="12">
     <w:abstractNumId w:val="2"/>
   </w:num>
   <w:num w:numId="13">
-    <w:abstractNumId w:val="10"/>
+    <w:abstractNumId w:val="11"/>
   </w:num>
   <w:num w:numId="14">
     <w:abstractNumId w:val="8"/>
   </w:num>
   <w:num w:numId="15">
-    <w:abstractNumId w:val="17"/>
+    <w:abstractNumId w:val="18"/>
   </w:num>
   <w:num w:numId="16">
-    <w:abstractNumId w:val="12"/>
+    <w:abstractNumId w:val="13"/>
   </w:num>
   <w:num w:numId="17">
-    <w:abstractNumId w:val="19"/>
+    <w:abstractNumId w:val="20"/>
   </w:num>
   <w:num w:numId="18">
     <w:abstractNumId w:val="3"/>
@@ -8926,16 +10604,19 @@
     </w:lvlOverride>
   </w:num>
   <w:num w:numId="19">
-    <w:abstractNumId w:val="11"/>
+    <w:abstractNumId w:val="12"/>
   </w:num>
   <w:num w:numId="20">
-    <w:abstractNumId w:val="18"/>
+    <w:abstractNumId w:val="19"/>
   </w:num>
   <w:num w:numId="21">
     <w:abstractNumId w:val="3"/>
   </w:num>
   <w:num w:numId="22">
     <w:abstractNumId w:val="5"/>
+  </w:num>
+  <w:num w:numId="23">
+    <w:abstractNumId w:val="10"/>
   </w:num>
 </w:numbering>
 </file>
@@ -10104,7 +11785,7 @@
 </file>
 
 <file path=customXml/itemProps2.xml><?xml version="1.0" encoding="utf-8"?>
-<ds:datastoreItem xmlns:ds="http://schemas.openxmlformats.org/officeDocument/2006/customXml" ds:itemID="{9C248095-BC40-4B92-A528-93949EA4E4BF}">
+<ds:datastoreItem xmlns:ds="http://schemas.openxmlformats.org/officeDocument/2006/customXml" ds:itemID="{1D6D76A5-24CE-4899-8937-62E3A9341BC2}">
   <ds:schemaRefs>
     <ds:schemaRef ds:uri="http://schemas.openxmlformats.org/officeDocument/2006/bibliography"/>
   </ds:schemaRefs>

</xml_diff>